<commit_message>
adicionado arquivo de entrega atualizado (01/03/16)
</commit_message>
<xml_diff>
--- a/src/main/resources/br/com/pcc/docs/official/Doc_entrega2_Introducao.docx
+++ b/src/main/resources/br/com/pcc/docs/official/Doc_entrega2_Introducao.docx
@@ -3,100 +3,1238 @@
 <w:document xmlns:wpc="http://schemas.microsoft.com/office/word/2010/wordprocessingCanvas" xmlns:mc="http://schemas.openxmlformats.org/markup-compatibility/2006" xmlns:o="urn:schemas-microsoft-com:office:office" xmlns:r="http://schemas.openxmlformats.org/officeDocument/2006/relationships" xmlns:m="http://schemas.openxmlformats.org/officeDocument/2006/math" xmlns:v="urn:schemas-microsoft-com:vml" xmlns:wp14="http://schemas.microsoft.com/office/word/2010/wordprocessingDrawing" xmlns:wp="http://schemas.openxmlformats.org/drawingml/2006/wordprocessingDrawing" xmlns:w10="urn:schemas-microsoft-com:office:word" xmlns:w="http://schemas.openxmlformats.org/wordprocessingml/2006/main" xmlns:w14="http://schemas.microsoft.com/office/word/2010/wordml" xmlns:w15="http://schemas.microsoft.com/office/word/2012/wordml" xmlns:wpg="http://schemas.microsoft.com/office/word/2010/wordprocessingGroup" xmlns:wpi="http://schemas.microsoft.com/office/word/2010/wordprocessingInk" xmlns:wne="http://schemas.microsoft.com/office/word/2006/wordml" xmlns:wps="http://schemas.microsoft.com/office/word/2010/wordprocessingShape" mc:Ignorable="w14 w15 wp14">
   <w:body>
     <w:p>
-      <w:r>
+      <w:pPr>
+        <w:spacing w:line="480" w:lineRule="auto"/>
+        <w:jc w:val="both"/>
+        <w:rPr>
+          <w:rFonts w:ascii="Arial" w:hAnsi="Arial" w:cs="Arial"/>
+          <w:b/>
+          <w:sz w:val="32"/>
+          <w:szCs w:val="32"/>
+        </w:rPr>
+      </w:pPr>
+      <w:r>
+        <w:rPr>
+          <w:rFonts w:ascii="Arial" w:hAnsi="Arial" w:cs="Arial"/>
+          <w:b/>
+          <w:sz w:val="32"/>
+          <w:szCs w:val="32"/>
+        </w:rPr>
         <w:t>Introdução</w:t>
       </w:r>
     </w:p>
-    <w:p/>
-    <w:p>
-      <w:pPr>
-        <w:jc w:val="both"/>
-      </w:pPr>
-      <w:r>
+    <w:p>
+      <w:pPr>
+        <w:spacing w:line="480" w:lineRule="auto"/>
+        <w:jc w:val="both"/>
+        <w:rPr>
+          <w:rFonts w:ascii="Arial" w:hAnsi="Arial" w:cs="Arial"/>
+          <w:sz w:val="24"/>
+          <w:szCs w:val="24"/>
+        </w:rPr>
+      </w:pPr>
+    </w:p>
+    <w:p>
+      <w:pPr>
+        <w:spacing w:line="480" w:lineRule="auto"/>
+        <w:jc w:val="both"/>
+        <w:rPr>
+          <w:rFonts w:ascii="Arial" w:hAnsi="Arial" w:cs="Arial"/>
+          <w:sz w:val="24"/>
+          <w:szCs w:val="24"/>
+        </w:rPr>
+      </w:pPr>
+      <w:r>
+        <w:rPr>
+          <w:rFonts w:ascii="Arial" w:hAnsi="Arial" w:cs="Arial"/>
+          <w:sz w:val="24"/>
+          <w:szCs w:val="24"/>
+        </w:rPr>
         <w:t>Hoje a tecnologia se tornou um grande aliado para todas as situações</w:t>
       </w:r>
       <w:r>
+        <w:rPr>
+          <w:rFonts w:ascii="Arial" w:hAnsi="Arial" w:cs="Arial"/>
+          <w:sz w:val="24"/>
+          <w:szCs w:val="24"/>
+        </w:rPr>
         <w:t xml:space="preserve"> nos mais diversos segmentos da sociedade mundial</w:t>
       </w:r>
       <w:r>
+        <w:rPr>
+          <w:rFonts w:ascii="Arial" w:hAnsi="Arial" w:cs="Arial"/>
+          <w:sz w:val="24"/>
+          <w:szCs w:val="24"/>
+        </w:rPr>
         <w:t>, desde informações relacionadas a</w:t>
       </w:r>
       <w:r>
+        <w:rPr>
+          <w:rFonts w:ascii="Arial" w:hAnsi="Arial" w:cs="Arial"/>
+          <w:sz w:val="24"/>
+          <w:szCs w:val="24"/>
+        </w:rPr>
         <w:t>:</w:t>
       </w:r>
       <w:r>
+        <w:rPr>
+          <w:rFonts w:ascii="Arial" w:hAnsi="Arial" w:cs="Arial"/>
+          <w:sz w:val="24"/>
+          <w:szCs w:val="24"/>
+        </w:rPr>
         <w:t xml:space="preserve"> “como </w:t>
       </w:r>
       <w:r>
+        <w:rPr>
+          <w:rFonts w:ascii="Arial" w:hAnsi="Arial" w:cs="Arial"/>
+          <w:sz w:val="24"/>
+          <w:szCs w:val="24"/>
+        </w:rPr>
         <w:t xml:space="preserve">se </w:t>
       </w:r>
       <w:r>
+        <w:rPr>
+          <w:rFonts w:ascii="Arial" w:hAnsi="Arial" w:cs="Arial"/>
+          <w:sz w:val="24"/>
+          <w:szCs w:val="24"/>
+        </w:rPr>
         <w:t>fazer um bolo” até cursos complexos de mestrados a distância além de uma infinidade de outras possibilidades infinitas que não seria possível mencionar aqui.</w:t>
       </w:r>
     </w:p>
     <w:p>
       <w:pPr>
-        <w:jc w:val="both"/>
-      </w:pPr>
-      <w:r>
+        <w:spacing w:line="480" w:lineRule="auto"/>
+        <w:jc w:val="both"/>
+        <w:rPr>
+          <w:rFonts w:ascii="Arial" w:hAnsi="Arial" w:cs="Arial"/>
+          <w:sz w:val="24"/>
+          <w:szCs w:val="24"/>
+        </w:rPr>
+      </w:pPr>
+      <w:r>
+        <w:rPr>
+          <w:rFonts w:ascii="Arial" w:hAnsi="Arial" w:cs="Arial"/>
+          <w:sz w:val="24"/>
+          <w:szCs w:val="24"/>
+        </w:rPr>
         <w:t xml:space="preserve">Dentro desse cenário, as redes sociais se tornaram uma ferramenta poderosa para fins igualmente infinitos onde identificamos </w:t>
       </w:r>
       <w:r>
+        <w:rPr>
+          <w:rFonts w:ascii="Arial" w:hAnsi="Arial" w:cs="Arial"/>
+          <w:sz w:val="24"/>
+          <w:szCs w:val="24"/>
+        </w:rPr>
         <w:t>uma fatia que consideramos excelente para explorarmos nesse trabalho de conclusão de curso e inclusive dar continuidade depois da graduação, agregando novas funcionalidades.</w:t>
       </w:r>
     </w:p>
     <w:p>
       <w:pPr>
-        <w:jc w:val="both"/>
-      </w:pPr>
-      <w:r>
+        <w:spacing w:line="480" w:lineRule="auto"/>
+        <w:jc w:val="both"/>
+        <w:rPr>
+          <w:rFonts w:ascii="Arial" w:hAnsi="Arial" w:cs="Arial"/>
+          <w:sz w:val="24"/>
+          <w:szCs w:val="24"/>
+        </w:rPr>
+      </w:pPr>
+      <w:r>
+        <w:rPr>
+          <w:rFonts w:ascii="Arial" w:hAnsi="Arial" w:cs="Arial"/>
+          <w:sz w:val="24"/>
+          <w:szCs w:val="24"/>
+        </w:rPr>
         <w:t xml:space="preserve">A possibilidade de armazenar registros escritos, fotos, vídeos, opiniões, </w:t>
       </w:r>
       <w:proofErr w:type="gramStart"/>
       <w:r>
+        <w:rPr>
+          <w:rFonts w:ascii="Arial" w:hAnsi="Arial" w:cs="Arial"/>
+          <w:sz w:val="24"/>
+          <w:szCs w:val="24"/>
+        </w:rPr>
         <w:t>etc...</w:t>
       </w:r>
       <w:proofErr w:type="gramEnd"/>
       <w:r>
+        <w:rPr>
+          <w:rFonts w:ascii="Arial" w:hAnsi="Arial" w:cs="Arial"/>
+          <w:sz w:val="24"/>
+          <w:szCs w:val="24"/>
+        </w:rPr>
         <w:t xml:space="preserve">, e compartilhar com um grupo de pessoas, muitas vezes faz com que o que antes era apenas uma caixa empoeirada armazenada no guarda roupas por anos, se torne uma fonte de informação extremamente eficiente e capaz de dar apoio a decisão de negócios para as empresas,  ajudar as pessoas a se planejar para viagens, compras, </w:t>
       </w:r>
       <w:r>
+        <w:rPr>
+          <w:rFonts w:ascii="Arial" w:hAnsi="Arial" w:cs="Arial"/>
+          <w:sz w:val="24"/>
+          <w:szCs w:val="24"/>
+        </w:rPr>
         <w:t>etc...</w:t>
       </w:r>
     </w:p>
     <w:p>
       <w:pPr>
-        <w:jc w:val="both"/>
-      </w:pPr>
-      <w:r>
+        <w:spacing w:line="480" w:lineRule="auto"/>
+        <w:jc w:val="both"/>
+        <w:rPr>
+          <w:rFonts w:ascii="Arial" w:hAnsi="Arial" w:cs="Arial"/>
+          <w:sz w:val="24"/>
+          <w:szCs w:val="24"/>
+        </w:rPr>
+      </w:pPr>
+      <w:r>
+        <w:rPr>
+          <w:rFonts w:ascii="Arial" w:hAnsi="Arial" w:cs="Arial"/>
+          <w:sz w:val="24"/>
+          <w:szCs w:val="24"/>
+        </w:rPr>
         <w:t xml:space="preserve">Tudo isso agora saiu dos ambientes empoeirados onde além de tudo ocupavam um precioso espaço, </w:t>
       </w:r>
       <w:r>
+        <w:rPr>
+          <w:rFonts w:ascii="Arial" w:hAnsi="Arial" w:cs="Arial"/>
+          <w:sz w:val="24"/>
+          <w:szCs w:val="24"/>
+        </w:rPr>
         <w:t xml:space="preserve">e foi </w:t>
       </w:r>
+      <w:r>
+        <w:rPr>
+          <w:rFonts w:ascii="Arial" w:hAnsi="Arial" w:cs="Arial"/>
+          <w:sz w:val="24"/>
+          <w:szCs w:val="24"/>
+        </w:rPr>
+        <w:t>para dentro do seu bolso!</w:t>
+      </w:r>
+    </w:p>
+    <w:p>
+      <w:pPr>
+        <w:spacing w:line="480" w:lineRule="auto"/>
+        <w:jc w:val="both"/>
+        <w:rPr>
+          <w:rFonts w:ascii="Arial" w:hAnsi="Arial" w:cs="Arial"/>
+          <w:sz w:val="24"/>
+          <w:szCs w:val="24"/>
+        </w:rPr>
+      </w:pPr>
+    </w:p>
+    <w:p>
+      <w:pPr>
+        <w:spacing w:line="480" w:lineRule="auto"/>
+        <w:jc w:val="both"/>
+        <w:rPr>
+          <w:rFonts w:ascii="Arial" w:hAnsi="Arial" w:cs="Arial"/>
+          <w:b/>
+          <w:sz w:val="28"/>
+          <w:szCs w:val="28"/>
+        </w:rPr>
+      </w:pPr>
+      <w:r>
+        <w:rPr>
+          <w:rFonts w:ascii="Arial" w:hAnsi="Arial" w:cs="Arial"/>
+          <w:b/>
+          <w:sz w:val="28"/>
+          <w:szCs w:val="28"/>
+        </w:rPr>
+        <w:t>1 – Quais as soluções o aplicativo oferece?</w:t>
+      </w:r>
+    </w:p>
+    <w:p>
+      <w:pPr>
+        <w:pStyle w:val="PargrafodaLista"/>
+        <w:numPr>
+          <w:ilvl w:val="0"/>
+          <w:numId w:val="2"/>
+        </w:numPr>
+        <w:spacing w:line="480" w:lineRule="auto"/>
+        <w:jc w:val="both"/>
+        <w:rPr>
+          <w:rFonts w:ascii="Arial" w:hAnsi="Arial" w:cs="Arial"/>
+          <w:sz w:val="24"/>
+          <w:szCs w:val="24"/>
+        </w:rPr>
+      </w:pPr>
+      <w:r>
+        <w:rPr>
+          <w:rFonts w:ascii="Arial" w:hAnsi="Arial" w:cs="Arial"/>
+          <w:sz w:val="24"/>
+          <w:szCs w:val="24"/>
+        </w:rPr>
+        <w:t>Facilidade para guardar fotos, opiniões, comentários e pensamentos das viagens realizadas;</w:t>
+      </w:r>
+    </w:p>
+    <w:p>
+      <w:pPr>
+        <w:pStyle w:val="PargrafodaLista"/>
+        <w:spacing w:line="480" w:lineRule="auto"/>
+        <w:jc w:val="both"/>
+        <w:rPr>
+          <w:rFonts w:ascii="Arial" w:hAnsi="Arial" w:cs="Arial"/>
+          <w:sz w:val="24"/>
+          <w:szCs w:val="24"/>
+        </w:rPr>
+      </w:pPr>
+    </w:p>
+    <w:p>
+      <w:pPr>
+        <w:pStyle w:val="PargrafodaLista"/>
+        <w:numPr>
+          <w:ilvl w:val="0"/>
+          <w:numId w:val="2"/>
+        </w:numPr>
+        <w:spacing w:line="480" w:lineRule="auto"/>
+        <w:jc w:val="both"/>
+        <w:rPr>
+          <w:rFonts w:ascii="Arial" w:hAnsi="Arial" w:cs="Arial"/>
+          <w:sz w:val="24"/>
+          <w:szCs w:val="24"/>
+        </w:rPr>
+      </w:pPr>
+      <w:r>
+        <w:rPr>
+          <w:rFonts w:ascii="Arial" w:hAnsi="Arial" w:cs="Arial"/>
+          <w:sz w:val="24"/>
+          <w:szCs w:val="24"/>
+        </w:rPr>
+        <w:t>Compartilhar todas as informações das viagens com outras pessoas</w:t>
+      </w:r>
+      <w:r>
+        <w:rPr>
+          <w:rFonts w:ascii="Arial" w:hAnsi="Arial" w:cs="Arial"/>
+          <w:sz w:val="24"/>
+          <w:szCs w:val="24"/>
+        </w:rPr>
+        <w:t xml:space="preserve"> de forma seletiva;</w:t>
+      </w:r>
+    </w:p>
+    <w:p>
+      <w:pPr>
+        <w:pStyle w:val="PargrafodaLista"/>
+        <w:spacing w:line="480" w:lineRule="auto"/>
+        <w:jc w:val="both"/>
+        <w:rPr>
+          <w:rFonts w:ascii="Arial" w:hAnsi="Arial" w:cs="Arial"/>
+          <w:sz w:val="24"/>
+          <w:szCs w:val="24"/>
+        </w:rPr>
+      </w:pPr>
+    </w:p>
+    <w:p>
+      <w:pPr>
+        <w:pStyle w:val="PargrafodaLista"/>
+        <w:numPr>
+          <w:ilvl w:val="0"/>
+          <w:numId w:val="2"/>
+        </w:numPr>
+        <w:spacing w:line="480" w:lineRule="auto"/>
+        <w:jc w:val="both"/>
+        <w:rPr>
+          <w:rFonts w:ascii="Arial" w:hAnsi="Arial" w:cs="Arial"/>
+          <w:sz w:val="24"/>
+          <w:szCs w:val="24"/>
+        </w:rPr>
+      </w:pPr>
+      <w:r>
+        <w:rPr>
+          <w:rFonts w:ascii="Arial" w:hAnsi="Arial" w:cs="Arial"/>
+          <w:sz w:val="24"/>
+          <w:szCs w:val="24"/>
+        </w:rPr>
+        <w:t>Planejar e decidir futuras viagens com base nas informações compartilhadas por seus contatos;</w:t>
+      </w:r>
+    </w:p>
+    <w:p>
+      <w:pPr>
+        <w:pStyle w:val="PargrafodaLista"/>
+        <w:spacing w:line="480" w:lineRule="auto"/>
+        <w:jc w:val="both"/>
+        <w:rPr>
+          <w:rFonts w:ascii="Arial" w:hAnsi="Arial" w:cs="Arial"/>
+          <w:sz w:val="24"/>
+          <w:szCs w:val="24"/>
+        </w:rPr>
+      </w:pPr>
+    </w:p>
+    <w:p>
+      <w:pPr>
+        <w:pStyle w:val="PargrafodaLista"/>
+        <w:numPr>
+          <w:ilvl w:val="0"/>
+          <w:numId w:val="2"/>
+        </w:numPr>
+        <w:spacing w:line="480" w:lineRule="auto"/>
+        <w:jc w:val="both"/>
+        <w:rPr>
+          <w:rFonts w:ascii="Arial" w:hAnsi="Arial" w:cs="Arial"/>
+          <w:sz w:val="24"/>
+          <w:szCs w:val="24"/>
+        </w:rPr>
+      </w:pPr>
+      <w:r>
+        <w:rPr>
+          <w:rFonts w:ascii="Arial" w:hAnsi="Arial" w:cs="Arial"/>
+          <w:sz w:val="24"/>
+          <w:szCs w:val="24"/>
+        </w:rPr>
+        <w:t>Por ser um a aplicativo mobile, o “Diário de Viagens” tra</w:t>
+      </w:r>
+      <w:r>
+        <w:rPr>
+          <w:rFonts w:ascii="Arial" w:hAnsi="Arial" w:cs="Arial"/>
+          <w:sz w:val="24"/>
+          <w:szCs w:val="24"/>
+        </w:rPr>
+        <w:t>z aos seus usuários a praticidade tanto para o armazenamento das informações, quanto para consulta.</w:t>
+      </w:r>
+    </w:p>
+    <w:p>
+      <w:pPr>
+        <w:pStyle w:val="PargrafodaLista"/>
+        <w:spacing w:line="480" w:lineRule="auto"/>
+        <w:jc w:val="both"/>
+        <w:rPr>
+          <w:rFonts w:ascii="Arial" w:hAnsi="Arial" w:cs="Arial"/>
+          <w:sz w:val="24"/>
+          <w:szCs w:val="24"/>
+        </w:rPr>
+      </w:pPr>
+    </w:p>
+    <w:p>
+      <w:pPr>
+        <w:spacing w:line="480" w:lineRule="auto"/>
+        <w:jc w:val="both"/>
+        <w:rPr>
+          <w:rFonts w:ascii="Arial" w:hAnsi="Arial" w:cs="Arial"/>
+          <w:b/>
+          <w:sz w:val="28"/>
+          <w:szCs w:val="28"/>
+        </w:rPr>
+      </w:pPr>
+      <w:r>
+        <w:rPr>
+          <w:rFonts w:ascii="Arial" w:hAnsi="Arial" w:cs="Arial"/>
+          <w:b/>
+          <w:sz w:val="28"/>
+          <w:szCs w:val="28"/>
+        </w:rPr>
+        <w:t>2 – Justificativa</w:t>
+      </w:r>
+    </w:p>
+    <w:p>
+      <w:pPr>
+        <w:spacing w:line="480" w:lineRule="auto"/>
+        <w:jc w:val="both"/>
+        <w:rPr>
+          <w:rFonts w:ascii="Arial" w:hAnsi="Arial" w:cs="Arial"/>
+          <w:sz w:val="24"/>
+          <w:szCs w:val="24"/>
+        </w:rPr>
+      </w:pPr>
+      <w:r>
+        <w:rPr>
+          <w:rFonts w:ascii="Arial" w:hAnsi="Arial" w:cs="Arial"/>
+          <w:sz w:val="24"/>
+          <w:szCs w:val="24"/>
+        </w:rPr>
+        <w:t>Conversamos com algumas pessoas de perfis diferentes e que co</w:t>
+      </w:r>
+      <w:r>
+        <w:rPr>
+          <w:rFonts w:ascii="Arial" w:hAnsi="Arial" w:cs="Arial"/>
+          <w:sz w:val="24"/>
+          <w:szCs w:val="24"/>
+        </w:rPr>
+        <w:t>stumam viajar e verificamos grande aceitação em relação a proposição do aplicativo, um dos grandes diferenciais apontados foi o fato de centralizar de forma organizada todas as informações das viagens de forma prática, hoje existem outros recursos como redes sociais, armazenamento em nuvem, entre outros, porém esses recursos não centralizam todas essas soluções em um único lugar.</w:t>
+      </w:r>
+    </w:p>
+    <w:p>
+      <w:pPr>
+        <w:spacing w:line="480" w:lineRule="auto"/>
+        <w:jc w:val="both"/>
+        <w:rPr>
+          <w:rFonts w:ascii="Arial" w:hAnsi="Arial" w:cs="Arial"/>
+          <w:sz w:val="24"/>
+          <w:szCs w:val="24"/>
+        </w:rPr>
+      </w:pPr>
+    </w:p>
+    <w:p>
+      <w:pPr>
+        <w:spacing w:line="480" w:lineRule="auto"/>
+        <w:jc w:val="both"/>
+        <w:rPr>
+          <w:rFonts w:ascii="Arial" w:hAnsi="Arial" w:cs="Arial"/>
+          <w:b/>
+          <w:sz w:val="28"/>
+          <w:szCs w:val="28"/>
+        </w:rPr>
+      </w:pPr>
+      <w:r>
+        <w:rPr>
+          <w:rFonts w:ascii="Arial" w:hAnsi="Arial" w:cs="Arial"/>
+          <w:b/>
+          <w:sz w:val="28"/>
+          <w:szCs w:val="28"/>
+        </w:rPr>
+        <w:t>3 – Objetivo</w:t>
+      </w:r>
+    </w:p>
+    <w:p>
+      <w:pPr>
+        <w:spacing w:line="480" w:lineRule="auto"/>
+        <w:jc w:val="both"/>
+        <w:rPr>
+          <w:rFonts w:ascii="Arial" w:hAnsi="Arial" w:cs="Arial"/>
+          <w:sz w:val="24"/>
+          <w:szCs w:val="24"/>
+        </w:rPr>
+      </w:pPr>
+      <w:r>
+        <w:rPr>
+          <w:rFonts w:ascii="Arial" w:hAnsi="Arial" w:cs="Arial"/>
+          <w:sz w:val="24"/>
+          <w:szCs w:val="24"/>
+        </w:rPr>
+        <w:t xml:space="preserve">Além de facilitar a vida das pessoas, proporcionar uma ferramenta que possa ser utilizada para levar os usuários a reviver momentos importantes, levar informações de apoio a decisão e planejamento, ou seja, mais do que oferecer um recurso </w:t>
+      </w:r>
+      <w:r>
+        <w:rPr>
+          <w:rFonts w:ascii="Arial" w:hAnsi="Arial" w:cs="Arial"/>
+          <w:sz w:val="24"/>
+          <w:szCs w:val="24"/>
+        </w:rPr>
+        <w:lastRenderedPageBreak/>
+        <w:t xml:space="preserve">verdadeiramente útil, existe um outro aspecto que queremos explorar e que certamente irá potencializar a utilidade, que é o fato de ser um aplicativo colaborativo, a ideia é que as pessoas compartilhem suas experiências não só de uma forma superficial </w:t>
+      </w:r>
+      <w:r>
+        <w:rPr>
+          <w:rFonts w:ascii="Arial" w:hAnsi="Arial" w:cs="Arial"/>
+          <w:sz w:val="24"/>
+          <w:szCs w:val="24"/>
+        </w:rPr>
+        <w:t xml:space="preserve">para contar aos amigos e familiares </w:t>
+      </w:r>
+      <w:r>
+        <w:rPr>
+          <w:rFonts w:ascii="Arial" w:hAnsi="Arial" w:cs="Arial"/>
+          <w:sz w:val="24"/>
+          <w:szCs w:val="24"/>
+        </w:rPr>
+        <w:t>mas si</w:t>
+      </w:r>
+      <w:r>
+        <w:rPr>
+          <w:rFonts w:ascii="Arial" w:hAnsi="Arial" w:cs="Arial"/>
+          <w:sz w:val="24"/>
+          <w:szCs w:val="24"/>
+        </w:rPr>
+        <w:t>m, que essas informações contribuam para que outras pessoas possam planejar suas viagens com base na opinião de pessoas conhecidas e as quais ela confia.</w:t>
+      </w:r>
+    </w:p>
+    <w:p>
+      <w:pPr>
+        <w:spacing w:line="480" w:lineRule="auto"/>
+        <w:jc w:val="both"/>
+        <w:rPr>
+          <w:rFonts w:ascii="Arial" w:hAnsi="Arial" w:cs="Arial"/>
+          <w:sz w:val="24"/>
+          <w:szCs w:val="24"/>
+        </w:rPr>
+      </w:pPr>
+    </w:p>
+    <w:p>
+      <w:pPr>
+        <w:spacing w:line="480" w:lineRule="auto"/>
+        <w:jc w:val="both"/>
+        <w:rPr>
+          <w:rFonts w:ascii="Arial" w:hAnsi="Arial" w:cs="Arial"/>
+          <w:b/>
+          <w:sz w:val="28"/>
+          <w:szCs w:val="28"/>
+        </w:rPr>
+      </w:pPr>
+      <w:r>
+        <w:rPr>
+          <w:rFonts w:ascii="Arial" w:hAnsi="Arial" w:cs="Arial"/>
+          <w:b/>
+          <w:sz w:val="28"/>
+          <w:szCs w:val="28"/>
+        </w:rPr>
+        <w:t>4-Metodologia</w:t>
+      </w:r>
+    </w:p>
+    <w:p>
+      <w:pPr>
+        <w:spacing w:line="480" w:lineRule="auto"/>
+        <w:jc w:val="both"/>
+      </w:pPr>
+      <w:r>
+        <w:t xml:space="preserve">As telas do aplicativo serão compostas basicamente por HTML, CSS, </w:t>
+      </w:r>
+      <w:proofErr w:type="spellStart"/>
+      <w:r>
+        <w:t>Javascript</w:t>
+      </w:r>
+      <w:proofErr w:type="spellEnd"/>
+      <w:r>
+        <w:t xml:space="preserve"> e extensões. O aplicativo será montado através do framework </w:t>
+      </w:r>
+      <w:proofErr w:type="spellStart"/>
+      <w:r>
+        <w:t>Ionic</w:t>
+      </w:r>
+      <w:proofErr w:type="spellEnd"/>
+      <w:r>
+        <w:t xml:space="preserve">, que é composto pelo conjunto de APIS formados pela </w:t>
+      </w:r>
+      <w:r>
+        <w:t>plataforma de desenvolvimento Apache</w:t>
+      </w:r>
+      <w:r>
+        <w:t xml:space="preserve"> </w:t>
+      </w:r>
+      <w:proofErr w:type="spellStart"/>
+      <w:r>
+        <w:t>Cordova</w:t>
+      </w:r>
+      <w:proofErr w:type="spellEnd"/>
+      <w:r>
+        <w:t>.</w:t>
+      </w:r>
+    </w:p>
+    <w:p>
+      <w:pPr>
+        <w:spacing w:line="480" w:lineRule="auto"/>
+        <w:jc w:val="both"/>
+      </w:pPr>
+      <w:r>
+        <w:t xml:space="preserve">O aplicativo se comunicará com um webservice </w:t>
+      </w:r>
+      <w:r>
+        <w:t>RESTFUL.</w:t>
+      </w:r>
+      <w:r>
+        <w:t xml:space="preserve"> </w:t>
+      </w:r>
+      <w:r>
+        <w:t>O webservice, por sua vez se conecta com o banco de dados, onde nele, será salvo todas as informações de interação aplicativo.</w:t>
+      </w:r>
+    </w:p>
+    <w:p>
+      <w:pPr>
+        <w:spacing w:line="480" w:lineRule="auto"/>
+        <w:jc w:val="both"/>
+      </w:pPr>
+      <w:r>
+        <w:t xml:space="preserve"> Segue lista de tecnologias na</w:t>
+      </w:r>
+      <w:r>
+        <w:t xml:space="preserve"> tabela abaixo</w:t>
+      </w:r>
+      <w:r>
+        <w:t>.</w:t>
+      </w:r>
+    </w:p>
+    <w:tbl>
+      <w:tblPr>
+        <w:tblStyle w:val="TabelaSimples1"/>
+        <w:tblW w:w="0" w:type="auto"/>
+        <w:tblLook w:val="0480" w:firstRow="0" w:lastRow="0" w:firstColumn="1" w:lastColumn="0" w:noHBand="0" w:noVBand="1"/>
+      </w:tblPr>
+      <w:tblGrid>
+        <w:gridCol w:w="4605"/>
+        <w:gridCol w:w="4606"/>
+      </w:tblGrid>
+      <w:tr>
+        <w:trPr>
+          <w:cnfStyle w:val="000000100000" w:firstRow="0" w:lastRow="0" w:firstColumn="0" w:lastColumn="0" w:oddVBand="0" w:evenVBand="0" w:oddHBand="1" w:evenHBand="0" w:firstRowFirstColumn="0" w:firstRowLastColumn="0" w:lastRowFirstColumn="0" w:lastRowLastColumn="0"/>
+        </w:trPr>
+        <w:tc>
+          <w:tcPr>
+            <w:cnfStyle w:val="001000000000" w:firstRow="0" w:lastRow="0" w:firstColumn="1" w:lastColumn="0" w:oddVBand="0" w:evenVBand="0" w:oddHBand="0" w:evenHBand="0" w:firstRowFirstColumn="0" w:firstRowLastColumn="0" w:lastRowFirstColumn="0" w:lastRowLastColumn="0"/>
+            <w:tcW w:w="4605" w:type="dxa"/>
+          </w:tcPr>
+          <w:p>
+            <w:pPr>
+              <w:spacing w:line="480" w:lineRule="auto"/>
+              <w:jc w:val="both"/>
+            </w:pPr>
+            <w:r>
+              <w:t>Tecnologias:</w:t>
+            </w:r>
+          </w:p>
+        </w:tc>
+        <w:tc>
+          <w:tcPr>
+            <w:tcW w:w="4606" w:type="dxa"/>
+          </w:tcPr>
+          <w:p>
+            <w:pPr>
+              <w:spacing w:line="480" w:lineRule="auto"/>
+              <w:jc w:val="both"/>
+              <w:cnfStyle w:val="000000100000" w:firstRow="0" w:lastRow="0" w:firstColumn="0" w:lastColumn="0" w:oddVBand="0" w:evenVBand="0" w:oddHBand="1" w:evenHBand="0" w:firstRowFirstColumn="0" w:firstRowLastColumn="0" w:lastRowFirstColumn="0" w:lastRowLastColumn="0"/>
+              <w:rPr>
+                <w:b/>
+              </w:rPr>
+            </w:pPr>
+            <w:r>
+              <w:rPr>
+                <w:b/>
+              </w:rPr>
+              <w:t>Implementação:</w:t>
+            </w:r>
+          </w:p>
+        </w:tc>
+      </w:tr>
+      <w:tr>
+        <w:tc>
+          <w:tcPr>
+            <w:cnfStyle w:val="001000000000" w:firstRow="0" w:lastRow="0" w:firstColumn="1" w:lastColumn="0" w:oddVBand="0" w:evenVBand="0" w:oddHBand="0" w:evenHBand="0" w:firstRowFirstColumn="0" w:firstRowLastColumn="0" w:lastRowFirstColumn="0" w:lastRowLastColumn="0"/>
+            <w:tcW w:w="4605" w:type="dxa"/>
+          </w:tcPr>
+          <w:p>
+            <w:pPr>
+              <w:spacing w:line="480" w:lineRule="auto"/>
+              <w:jc w:val="both"/>
+            </w:pPr>
+            <w:r>
+              <w:t>Desenvolvimento das telas:</w:t>
+            </w:r>
+          </w:p>
+        </w:tc>
+        <w:tc>
+          <w:tcPr>
+            <w:tcW w:w="4606" w:type="dxa"/>
+          </w:tcPr>
+          <w:p>
+            <w:pPr>
+              <w:spacing w:line="480" w:lineRule="auto"/>
+              <w:jc w:val="both"/>
+              <w:cnfStyle w:val="000000000000" w:firstRow="0" w:lastRow="0" w:firstColumn="0" w:lastColumn="0" w:oddVBand="0" w:evenVBand="0" w:oddHBand="0" w:evenHBand="0" w:firstRowFirstColumn="0" w:firstRowLastColumn="0" w:lastRowFirstColumn="0" w:lastRowLastColumn="0"/>
+            </w:pPr>
+            <w:r>
+              <w:t xml:space="preserve">HTML, CSS, </w:t>
+            </w:r>
+            <w:proofErr w:type="spellStart"/>
+            <w:r>
+              <w:t>Javascript</w:t>
+            </w:r>
+            <w:proofErr w:type="spellEnd"/>
+            <w:r>
+              <w:t xml:space="preserve"> (</w:t>
+            </w:r>
+            <w:proofErr w:type="spellStart"/>
+            <w:r>
+              <w:t>Ionic</w:t>
+            </w:r>
+            <w:proofErr w:type="spellEnd"/>
+            <w:r>
+              <w:t>).</w:t>
+            </w:r>
+          </w:p>
+        </w:tc>
+      </w:tr>
+      <w:tr>
+        <w:trPr>
+          <w:cnfStyle w:val="000000100000" w:firstRow="0" w:lastRow="0" w:firstColumn="0" w:lastColumn="0" w:oddVBand="0" w:evenVBand="0" w:oddHBand="1" w:evenHBand="0" w:firstRowFirstColumn="0" w:firstRowLastColumn="0" w:lastRowFirstColumn="0" w:lastRowLastColumn="0"/>
+        </w:trPr>
+        <w:tc>
+          <w:tcPr>
+            <w:cnfStyle w:val="001000000000" w:firstRow="0" w:lastRow="0" w:firstColumn="1" w:lastColumn="0" w:oddVBand="0" w:evenVBand="0" w:oddHBand="0" w:evenHBand="0" w:firstRowFirstColumn="0" w:firstRowLastColumn="0" w:lastRowFirstColumn="0" w:lastRowLastColumn="0"/>
+            <w:tcW w:w="4605" w:type="dxa"/>
+          </w:tcPr>
+          <w:p>
+            <w:pPr>
+              <w:tabs>
+                <w:tab w:val="left" w:pos="1125"/>
+              </w:tabs>
+              <w:spacing w:line="480" w:lineRule="auto"/>
+            </w:pPr>
+            <w:r>
+              <w:t>Linguagem de Programação:</w:t>
+            </w:r>
+          </w:p>
+        </w:tc>
+        <w:tc>
+          <w:tcPr>
+            <w:tcW w:w="4606" w:type="dxa"/>
+          </w:tcPr>
+          <w:p>
+            <w:pPr>
+              <w:spacing w:line="480" w:lineRule="auto"/>
+              <w:jc w:val="both"/>
+              <w:cnfStyle w:val="000000100000" w:firstRow="0" w:lastRow="0" w:firstColumn="0" w:lastColumn="0" w:oddVBand="0" w:evenVBand="0" w:oddHBand="1" w:evenHBand="0" w:firstRowFirstColumn="0" w:firstRowLastColumn="0" w:lastRowFirstColumn="0" w:lastRowLastColumn="0"/>
+            </w:pPr>
+            <w:r>
+              <w:t>Java</w:t>
+            </w:r>
+          </w:p>
+        </w:tc>
+      </w:tr>
+      <w:tr>
+        <w:tc>
+          <w:tcPr>
+            <w:cnfStyle w:val="001000000000" w:firstRow="0" w:lastRow="0" w:firstColumn="1" w:lastColumn="0" w:oddVBand="0" w:evenVBand="0" w:oddHBand="0" w:evenHBand="0" w:firstRowFirstColumn="0" w:firstRowLastColumn="0" w:lastRowFirstColumn="0" w:lastRowLastColumn="0"/>
+            <w:tcW w:w="4605" w:type="dxa"/>
+          </w:tcPr>
+          <w:p>
+            <w:pPr>
+              <w:spacing w:line="480" w:lineRule="auto"/>
+              <w:jc w:val="both"/>
+            </w:pPr>
+            <w:r>
+              <w:t>Framework no padrão MVC:</w:t>
+            </w:r>
+          </w:p>
+        </w:tc>
+        <w:tc>
+          <w:tcPr>
+            <w:tcW w:w="4606" w:type="dxa"/>
+          </w:tcPr>
+          <w:p>
+            <w:pPr>
+              <w:spacing w:line="480" w:lineRule="auto"/>
+              <w:jc w:val="both"/>
+              <w:cnfStyle w:val="000000000000" w:firstRow="0" w:lastRow="0" w:firstColumn="0" w:lastColumn="0" w:oddVBand="0" w:evenVBand="0" w:oddHBand="0" w:evenHBand="0" w:firstRowFirstColumn="0" w:firstRowLastColumn="0" w:lastRowFirstColumn="0" w:lastRowLastColumn="0"/>
+            </w:pPr>
+            <w:r>
+              <w:t>Spring MVC</w:t>
+            </w:r>
+          </w:p>
+        </w:tc>
+      </w:tr>
+      <w:tr>
+        <w:trPr>
+          <w:cnfStyle w:val="000000100000" w:firstRow="0" w:lastRow="0" w:firstColumn="0" w:lastColumn="0" w:oddVBand="0" w:evenVBand="0" w:oddHBand="1" w:evenHBand="0" w:firstRowFirstColumn="0" w:firstRowLastColumn="0" w:lastRowFirstColumn="0" w:lastRowLastColumn="0"/>
+        </w:trPr>
+        <w:tc>
+          <w:tcPr>
+            <w:cnfStyle w:val="001000000000" w:firstRow="0" w:lastRow="0" w:firstColumn="1" w:lastColumn="0" w:oddVBand="0" w:evenVBand="0" w:oddHBand="0" w:evenHBand="0" w:firstRowFirstColumn="0" w:firstRowLastColumn="0" w:lastRowFirstColumn="0" w:lastRowLastColumn="0"/>
+            <w:tcW w:w="4605" w:type="dxa"/>
+          </w:tcPr>
+          <w:p>
+            <w:pPr>
+              <w:spacing w:line="480" w:lineRule="auto"/>
+              <w:jc w:val="both"/>
+            </w:pPr>
+            <w:r>
+              <w:t>Gerenciador de Dependências:</w:t>
+            </w:r>
+          </w:p>
+        </w:tc>
+        <w:tc>
+          <w:tcPr>
+            <w:tcW w:w="4606" w:type="dxa"/>
+          </w:tcPr>
+          <w:p>
+            <w:pPr>
+              <w:spacing w:line="480" w:lineRule="auto"/>
+              <w:jc w:val="both"/>
+              <w:cnfStyle w:val="000000100000" w:firstRow="0" w:lastRow="0" w:firstColumn="0" w:lastColumn="0" w:oddVBand="0" w:evenVBand="0" w:oddHBand="1" w:evenHBand="0" w:firstRowFirstColumn="0" w:firstRowLastColumn="0" w:lastRowFirstColumn="0" w:lastRowLastColumn="0"/>
+            </w:pPr>
+            <w:proofErr w:type="spellStart"/>
+            <w:r>
+              <w:t>Maven</w:t>
+            </w:r>
+            <w:proofErr w:type="spellEnd"/>
+          </w:p>
+        </w:tc>
+      </w:tr>
+      <w:tr>
+        <w:tc>
+          <w:tcPr>
+            <w:cnfStyle w:val="001000000000" w:firstRow="0" w:lastRow="0" w:firstColumn="1" w:lastColumn="0" w:oddVBand="0" w:evenVBand="0" w:oddHBand="0" w:evenHBand="0" w:firstRowFirstColumn="0" w:firstRowLastColumn="0" w:lastRowFirstColumn="0" w:lastRowLastColumn="0"/>
+            <w:tcW w:w="4605" w:type="dxa"/>
+          </w:tcPr>
+          <w:p>
+            <w:pPr>
+              <w:spacing w:line="480" w:lineRule="auto"/>
+              <w:jc w:val="both"/>
+            </w:pPr>
+            <w:r>
+              <w:t>Segurança:</w:t>
+            </w:r>
+          </w:p>
+        </w:tc>
+        <w:tc>
+          <w:tcPr>
+            <w:tcW w:w="4606" w:type="dxa"/>
+          </w:tcPr>
+          <w:p>
+            <w:pPr>
+              <w:spacing w:line="480" w:lineRule="auto"/>
+              <w:jc w:val="both"/>
+              <w:cnfStyle w:val="000000000000" w:firstRow="0" w:lastRow="0" w:firstColumn="0" w:lastColumn="0" w:oddVBand="0" w:evenVBand="0" w:oddHBand="0" w:evenHBand="0" w:firstRowFirstColumn="0" w:firstRowLastColumn="0" w:lastRowFirstColumn="0" w:lastRowLastColumn="0"/>
+            </w:pPr>
+            <w:r>
+              <w:t>Spring Security</w:t>
+            </w:r>
+          </w:p>
+        </w:tc>
+      </w:tr>
+      <w:tr>
+        <w:trPr>
+          <w:cnfStyle w:val="000000100000" w:firstRow="0" w:lastRow="0" w:firstColumn="0" w:lastColumn="0" w:oddVBand="0" w:evenVBand="0" w:oddHBand="1" w:evenHBand="0" w:firstRowFirstColumn="0" w:firstRowLastColumn="0" w:lastRowFirstColumn="0" w:lastRowLastColumn="0"/>
+        </w:trPr>
+        <w:tc>
+          <w:tcPr>
+            <w:cnfStyle w:val="001000000000" w:firstRow="0" w:lastRow="0" w:firstColumn="1" w:lastColumn="0" w:oddVBand="0" w:evenVBand="0" w:oddHBand="0" w:evenHBand="0" w:firstRowFirstColumn="0" w:firstRowLastColumn="0" w:lastRowFirstColumn="0" w:lastRowLastColumn="0"/>
+            <w:tcW w:w="4605" w:type="dxa"/>
+          </w:tcPr>
+          <w:p>
+            <w:pPr>
+              <w:spacing w:line="480" w:lineRule="auto"/>
+              <w:jc w:val="both"/>
+            </w:pPr>
+            <w:r>
+              <w:t>Versionamento:</w:t>
+            </w:r>
+          </w:p>
+        </w:tc>
+        <w:tc>
+          <w:tcPr>
+            <w:tcW w:w="4606" w:type="dxa"/>
+          </w:tcPr>
+          <w:p>
+            <w:pPr>
+              <w:spacing w:line="480" w:lineRule="auto"/>
+              <w:jc w:val="both"/>
+              <w:cnfStyle w:val="000000100000" w:firstRow="0" w:lastRow="0" w:firstColumn="0" w:lastColumn="0" w:oddVBand="0" w:evenVBand="0" w:oddHBand="1" w:evenHBand="0" w:firstRowFirstColumn="0" w:firstRowLastColumn="0" w:lastRowFirstColumn="0" w:lastRowLastColumn="0"/>
+            </w:pPr>
+            <w:proofErr w:type="spellStart"/>
+            <w:r>
+              <w:t>Git</w:t>
+            </w:r>
+            <w:proofErr w:type="spellEnd"/>
+          </w:p>
+        </w:tc>
+      </w:tr>
+      <w:tr>
+        <w:tc>
+          <w:tcPr>
+            <w:cnfStyle w:val="001000000000" w:firstRow="0" w:lastRow="0" w:firstColumn="1" w:lastColumn="0" w:oddVBand="0" w:evenVBand="0" w:oddHBand="0" w:evenHBand="0" w:firstRowFirstColumn="0" w:firstRowLastColumn="0" w:lastRowFirstColumn="0" w:lastRowLastColumn="0"/>
+            <w:tcW w:w="4605" w:type="dxa"/>
+          </w:tcPr>
+          <w:p>
+            <w:pPr>
+              <w:spacing w:line="480" w:lineRule="auto"/>
+              <w:jc w:val="both"/>
+            </w:pPr>
+            <w:r>
+              <w:t>Banco de dados:</w:t>
+            </w:r>
+          </w:p>
+        </w:tc>
+        <w:tc>
+          <w:tcPr>
+            <w:tcW w:w="4606" w:type="dxa"/>
+          </w:tcPr>
+          <w:p>
+            <w:pPr>
+              <w:spacing w:line="480" w:lineRule="auto"/>
+              <w:jc w:val="both"/>
+              <w:cnfStyle w:val="000000000000" w:firstRow="0" w:lastRow="0" w:firstColumn="0" w:lastColumn="0" w:oddVBand="0" w:evenVBand="0" w:oddHBand="0" w:evenHBand="0" w:firstRowFirstColumn="0" w:firstRowLastColumn="0" w:lastRowFirstColumn="0" w:lastRowLastColumn="0"/>
+            </w:pPr>
+            <w:proofErr w:type="spellStart"/>
+            <w:r>
+              <w:t>PostgreSQL</w:t>
+            </w:r>
+            <w:proofErr w:type="spellEnd"/>
+          </w:p>
+        </w:tc>
+      </w:tr>
+      <w:tr>
+        <w:trPr>
+          <w:cnfStyle w:val="000000100000" w:firstRow="0" w:lastRow="0" w:firstColumn="0" w:lastColumn="0" w:oddVBand="0" w:evenVBand="0" w:oddHBand="1" w:evenHBand="0" w:firstRowFirstColumn="0" w:firstRowLastColumn="0" w:lastRowFirstColumn="0" w:lastRowLastColumn="0"/>
+        </w:trPr>
+        <w:tc>
+          <w:tcPr>
+            <w:cnfStyle w:val="001000000000" w:firstRow="0" w:lastRow="0" w:firstColumn="1" w:lastColumn="0" w:oddVBand="0" w:evenVBand="0" w:oddHBand="0" w:evenHBand="0" w:firstRowFirstColumn="0" w:firstRowLastColumn="0" w:lastRowFirstColumn="0" w:lastRowLastColumn="0"/>
+            <w:tcW w:w="4605" w:type="dxa"/>
+          </w:tcPr>
+          <w:p>
+            <w:pPr>
+              <w:spacing w:line="480" w:lineRule="auto"/>
+              <w:jc w:val="both"/>
+            </w:pPr>
+            <w:r>
+              <w:t>Servidor de Aplicação:</w:t>
+            </w:r>
+          </w:p>
+        </w:tc>
+        <w:tc>
+          <w:tcPr>
+            <w:tcW w:w="4606" w:type="dxa"/>
+          </w:tcPr>
+          <w:p>
+            <w:pPr>
+              <w:spacing w:line="480" w:lineRule="auto"/>
+              <w:jc w:val="both"/>
+              <w:cnfStyle w:val="000000100000" w:firstRow="0" w:lastRow="0" w:firstColumn="0" w:lastColumn="0" w:oddVBand="0" w:evenVBand="0" w:oddHBand="1" w:evenHBand="0" w:firstRowFirstColumn="0" w:firstRowLastColumn="0" w:lastRowFirstColumn="0" w:lastRowLastColumn="0"/>
+            </w:pPr>
+            <w:proofErr w:type="spellStart"/>
+            <w:r>
+              <w:t>Tomcat</w:t>
+            </w:r>
+            <w:proofErr w:type="spellEnd"/>
+          </w:p>
+        </w:tc>
+      </w:tr>
+    </w:tbl>
+    <w:p>
+      <w:pPr>
+        <w:spacing w:line="480" w:lineRule="auto"/>
+        <w:jc w:val="both"/>
+      </w:pPr>
       <w:bookmarkStart w:id="0" w:name="_GoBack"/>
       <w:bookmarkEnd w:id="0"/>
-      <w:r>
-        <w:t>para dentro do seu bolso!</w:t>
-      </w:r>
-      <w:r>
-        <w:t xml:space="preserve">  </w:t>
-      </w:r>
-    </w:p>
-    <w:p/>
-    <w:p>
-      <w:r>
-        <w:t xml:space="preserve"> </w:t>
-      </w:r>
     </w:p>
     <w:sectPr>
       <w:pgSz w:w="11906" w:h="16838"/>
-      <w:pgMar w:top="1417" w:right="1701" w:bottom="1417" w:left="1701" w:header="708" w:footer="708" w:gutter="0"/>
+      <w:pgMar w:top="1701" w:right="1134" w:bottom="1134" w:left="1701" w:header="709" w:footer="709" w:gutter="0"/>
       <w:cols w:space="708"/>
       <w:docGrid w:linePitch="360"/>
     </w:sectPr>
   </w:body>
 </w:document>
+</file>
+
+<file path=word/numbering.xml><?xml version="1.0" encoding="utf-8"?>
+<w:numbering xmlns:wpc="http://schemas.microsoft.com/office/word/2010/wordprocessingCanvas" xmlns:mc="http://schemas.openxmlformats.org/markup-compatibility/2006" xmlns:o="urn:schemas-microsoft-com:office:office" xmlns:r="http://schemas.openxmlformats.org/officeDocument/2006/relationships" xmlns:m="http://schemas.openxmlformats.org/officeDocument/2006/math" xmlns:v="urn:schemas-microsoft-com:vml" xmlns:wp14="http://schemas.microsoft.com/office/word/2010/wordprocessingDrawing" xmlns:wp="http://schemas.openxmlformats.org/drawingml/2006/wordprocessingDrawing" xmlns:w10="urn:schemas-microsoft-com:office:word" xmlns:w="http://schemas.openxmlformats.org/wordprocessingml/2006/main" xmlns:w14="http://schemas.microsoft.com/office/word/2010/wordml" xmlns:w15="http://schemas.microsoft.com/office/word/2012/wordml" xmlns:wpg="http://schemas.microsoft.com/office/word/2010/wordprocessingGroup" xmlns:wpi="http://schemas.microsoft.com/office/word/2010/wordprocessingInk" xmlns:wne="http://schemas.microsoft.com/office/word/2006/wordml" xmlns:wps="http://schemas.microsoft.com/office/word/2010/wordprocessingShape" mc:Ignorable="w14 w15 wp14">
+  <w:abstractNum w:abstractNumId="0" w15:restartNumberingAfterBreak="0">
+    <w:nsid w:val="42684A27"/>
+    <w:multiLevelType w:val="hybridMultilevel"/>
+    <w:tmpl w:val="FB128C20"/>
+    <w:lvl w:ilvl="0" w:tplc="0416000B">
+      <w:start w:val="1"/>
+      <w:numFmt w:val="bullet"/>
+      <w:lvlText w:val=""/>
+      <w:lvlJc w:val="left"/>
+      <w:pPr>
+        <w:ind w:left="720" w:hanging="360"/>
+      </w:pPr>
+      <w:rPr>
+        <w:rFonts w:ascii="Wingdings" w:hAnsi="Wingdings" w:hint="default"/>
+      </w:rPr>
+    </w:lvl>
+    <w:lvl w:ilvl="1" w:tplc="04160003" w:tentative="1">
+      <w:start w:val="1"/>
+      <w:numFmt w:val="bullet"/>
+      <w:lvlText w:val="o"/>
+      <w:lvlJc w:val="left"/>
+      <w:pPr>
+        <w:ind w:left="1440" w:hanging="360"/>
+      </w:pPr>
+      <w:rPr>
+        <w:rFonts w:ascii="Courier New" w:hAnsi="Courier New" w:cs="Courier New" w:hint="default"/>
+      </w:rPr>
+    </w:lvl>
+    <w:lvl w:ilvl="2" w:tplc="04160005" w:tentative="1">
+      <w:start w:val="1"/>
+      <w:numFmt w:val="bullet"/>
+      <w:lvlText w:val=""/>
+      <w:lvlJc w:val="left"/>
+      <w:pPr>
+        <w:ind w:left="2160" w:hanging="360"/>
+      </w:pPr>
+      <w:rPr>
+        <w:rFonts w:ascii="Wingdings" w:hAnsi="Wingdings" w:hint="default"/>
+      </w:rPr>
+    </w:lvl>
+    <w:lvl w:ilvl="3" w:tplc="04160001" w:tentative="1">
+      <w:start w:val="1"/>
+      <w:numFmt w:val="bullet"/>
+      <w:lvlText w:val=""/>
+      <w:lvlJc w:val="left"/>
+      <w:pPr>
+        <w:ind w:left="2880" w:hanging="360"/>
+      </w:pPr>
+      <w:rPr>
+        <w:rFonts w:ascii="Symbol" w:hAnsi="Symbol" w:hint="default"/>
+      </w:rPr>
+    </w:lvl>
+    <w:lvl w:ilvl="4" w:tplc="04160003" w:tentative="1">
+      <w:start w:val="1"/>
+      <w:numFmt w:val="bullet"/>
+      <w:lvlText w:val="o"/>
+      <w:lvlJc w:val="left"/>
+      <w:pPr>
+        <w:ind w:left="3600" w:hanging="360"/>
+      </w:pPr>
+      <w:rPr>
+        <w:rFonts w:ascii="Courier New" w:hAnsi="Courier New" w:cs="Courier New" w:hint="default"/>
+      </w:rPr>
+    </w:lvl>
+    <w:lvl w:ilvl="5" w:tplc="04160005" w:tentative="1">
+      <w:start w:val="1"/>
+      <w:numFmt w:val="bullet"/>
+      <w:lvlText w:val=""/>
+      <w:lvlJc w:val="left"/>
+      <w:pPr>
+        <w:ind w:left="4320" w:hanging="360"/>
+      </w:pPr>
+      <w:rPr>
+        <w:rFonts w:ascii="Wingdings" w:hAnsi="Wingdings" w:hint="default"/>
+      </w:rPr>
+    </w:lvl>
+    <w:lvl w:ilvl="6" w:tplc="04160001" w:tentative="1">
+      <w:start w:val="1"/>
+      <w:numFmt w:val="bullet"/>
+      <w:lvlText w:val=""/>
+      <w:lvlJc w:val="left"/>
+      <w:pPr>
+        <w:ind w:left="5040" w:hanging="360"/>
+      </w:pPr>
+      <w:rPr>
+        <w:rFonts w:ascii="Symbol" w:hAnsi="Symbol" w:hint="default"/>
+      </w:rPr>
+    </w:lvl>
+    <w:lvl w:ilvl="7" w:tplc="04160003" w:tentative="1">
+      <w:start w:val="1"/>
+      <w:numFmt w:val="bullet"/>
+      <w:lvlText w:val="o"/>
+      <w:lvlJc w:val="left"/>
+      <w:pPr>
+        <w:ind w:left="5760" w:hanging="360"/>
+      </w:pPr>
+      <w:rPr>
+        <w:rFonts w:ascii="Courier New" w:hAnsi="Courier New" w:cs="Courier New" w:hint="default"/>
+      </w:rPr>
+    </w:lvl>
+    <w:lvl w:ilvl="8" w:tplc="04160005" w:tentative="1">
+      <w:start w:val="1"/>
+      <w:numFmt w:val="bullet"/>
+      <w:lvlText w:val=""/>
+      <w:lvlJc w:val="left"/>
+      <w:pPr>
+        <w:ind w:left="6480" w:hanging="360"/>
+      </w:pPr>
+      <w:rPr>
+        <w:rFonts w:ascii="Wingdings" w:hAnsi="Wingdings" w:hint="default"/>
+      </w:rPr>
+    </w:lvl>
+  </w:abstractNum>
+  <w:abstractNum w:abstractNumId="1" w15:restartNumberingAfterBreak="0">
+    <w:nsid w:val="580D446C"/>
+    <w:multiLevelType w:val="hybridMultilevel"/>
+    <w:tmpl w:val="5478E574"/>
+    <w:lvl w:ilvl="0" w:tplc="04160001">
+      <w:start w:val="1"/>
+      <w:numFmt w:val="bullet"/>
+      <w:lvlText w:val=""/>
+      <w:lvlJc w:val="left"/>
+      <w:pPr>
+        <w:ind w:left="720" w:hanging="360"/>
+      </w:pPr>
+      <w:rPr>
+        <w:rFonts w:ascii="Symbol" w:hAnsi="Symbol" w:hint="default"/>
+      </w:rPr>
+    </w:lvl>
+    <w:lvl w:ilvl="1" w:tplc="04160003" w:tentative="1">
+      <w:start w:val="1"/>
+      <w:numFmt w:val="bullet"/>
+      <w:lvlText w:val="o"/>
+      <w:lvlJc w:val="left"/>
+      <w:pPr>
+        <w:ind w:left="1440" w:hanging="360"/>
+      </w:pPr>
+      <w:rPr>
+        <w:rFonts w:ascii="Courier New" w:hAnsi="Courier New" w:cs="Courier New" w:hint="default"/>
+      </w:rPr>
+    </w:lvl>
+    <w:lvl w:ilvl="2" w:tplc="04160005" w:tentative="1">
+      <w:start w:val="1"/>
+      <w:numFmt w:val="bullet"/>
+      <w:lvlText w:val=""/>
+      <w:lvlJc w:val="left"/>
+      <w:pPr>
+        <w:ind w:left="2160" w:hanging="360"/>
+      </w:pPr>
+      <w:rPr>
+        <w:rFonts w:ascii="Wingdings" w:hAnsi="Wingdings" w:hint="default"/>
+      </w:rPr>
+    </w:lvl>
+    <w:lvl w:ilvl="3" w:tplc="04160001" w:tentative="1">
+      <w:start w:val="1"/>
+      <w:numFmt w:val="bullet"/>
+      <w:lvlText w:val=""/>
+      <w:lvlJc w:val="left"/>
+      <w:pPr>
+        <w:ind w:left="2880" w:hanging="360"/>
+      </w:pPr>
+      <w:rPr>
+        <w:rFonts w:ascii="Symbol" w:hAnsi="Symbol" w:hint="default"/>
+      </w:rPr>
+    </w:lvl>
+    <w:lvl w:ilvl="4" w:tplc="04160003" w:tentative="1">
+      <w:start w:val="1"/>
+      <w:numFmt w:val="bullet"/>
+      <w:lvlText w:val="o"/>
+      <w:lvlJc w:val="left"/>
+      <w:pPr>
+        <w:ind w:left="3600" w:hanging="360"/>
+      </w:pPr>
+      <w:rPr>
+        <w:rFonts w:ascii="Courier New" w:hAnsi="Courier New" w:cs="Courier New" w:hint="default"/>
+      </w:rPr>
+    </w:lvl>
+    <w:lvl w:ilvl="5" w:tplc="04160005" w:tentative="1">
+      <w:start w:val="1"/>
+      <w:numFmt w:val="bullet"/>
+      <w:lvlText w:val=""/>
+      <w:lvlJc w:val="left"/>
+      <w:pPr>
+        <w:ind w:left="4320" w:hanging="360"/>
+      </w:pPr>
+      <w:rPr>
+        <w:rFonts w:ascii="Wingdings" w:hAnsi="Wingdings" w:hint="default"/>
+      </w:rPr>
+    </w:lvl>
+    <w:lvl w:ilvl="6" w:tplc="04160001" w:tentative="1">
+      <w:start w:val="1"/>
+      <w:numFmt w:val="bullet"/>
+      <w:lvlText w:val=""/>
+      <w:lvlJc w:val="left"/>
+      <w:pPr>
+        <w:ind w:left="5040" w:hanging="360"/>
+      </w:pPr>
+      <w:rPr>
+        <w:rFonts w:ascii="Symbol" w:hAnsi="Symbol" w:hint="default"/>
+      </w:rPr>
+    </w:lvl>
+    <w:lvl w:ilvl="7" w:tplc="04160003" w:tentative="1">
+      <w:start w:val="1"/>
+      <w:numFmt w:val="bullet"/>
+      <w:lvlText w:val="o"/>
+      <w:lvlJc w:val="left"/>
+      <w:pPr>
+        <w:ind w:left="5760" w:hanging="360"/>
+      </w:pPr>
+      <w:rPr>
+        <w:rFonts w:ascii="Courier New" w:hAnsi="Courier New" w:cs="Courier New" w:hint="default"/>
+      </w:rPr>
+    </w:lvl>
+    <w:lvl w:ilvl="8" w:tplc="04160005" w:tentative="1">
+      <w:start w:val="1"/>
+      <w:numFmt w:val="bullet"/>
+      <w:lvlText w:val=""/>
+      <w:lvlJc w:val="left"/>
+      <w:pPr>
+        <w:ind w:left="6480" w:hanging="360"/>
+      </w:pPr>
+      <w:rPr>
+        <w:rFonts w:ascii="Wingdings" w:hAnsi="Wingdings" w:hint="default"/>
+      </w:rPr>
+    </w:lvl>
+  </w:abstractNum>
+  <w:num w:numId="1">
+    <w:abstractNumId w:val="0"/>
+  </w:num>
+  <w:num w:numId="2">
+    <w:abstractNumId w:val="1"/>
+  </w:num>
+</w:numbering>
 </file>
 
 <file path=word/styles.xml><?xml version="1.0" encoding="utf-8"?>
@@ -520,6 +1658,118 @@
     <w:semiHidden/>
     <w:unhideWhenUsed/>
   </w:style>
+  <w:style w:type="paragraph" w:styleId="PargrafodaLista">
+    <w:name w:val="List Paragraph"/>
+    <w:basedOn w:val="Normal"/>
+    <w:uiPriority w:val="34"/>
+    <w:qFormat/>
+    <w:rsid w:val="006D7C9A"/>
+    <w:pPr>
+      <w:ind w:left="720"/>
+      <w:contextualSpacing/>
+    </w:pPr>
+  </w:style>
+  <w:style w:type="table" w:styleId="Tabelacomgrade">
+    <w:name w:val="Table Grid"/>
+    <w:basedOn w:val="Tabelanormal"/>
+    <w:uiPriority w:val="39"/>
+    <w:rsid w:val="002C28C1"/>
+    <w:pPr>
+      <w:spacing w:after="0" w:line="240" w:lineRule="auto"/>
+    </w:pPr>
+    <w:tblPr>
+      <w:tblBorders>
+        <w:top w:val="single" w:sz="4" w:space="0" w:color="auto"/>
+        <w:left w:val="single" w:sz="4" w:space="0" w:color="auto"/>
+        <w:bottom w:val="single" w:sz="4" w:space="0" w:color="auto"/>
+        <w:right w:val="single" w:sz="4" w:space="0" w:color="auto"/>
+        <w:insideH w:val="single" w:sz="4" w:space="0" w:color="auto"/>
+        <w:insideV w:val="single" w:sz="4" w:space="0" w:color="auto"/>
+      </w:tblBorders>
+    </w:tblPr>
+  </w:style>
+  <w:style w:type="table" w:styleId="TabeladeGradeClara">
+    <w:name w:val="Grid Table Light"/>
+    <w:basedOn w:val="Tabelanormal"/>
+    <w:uiPriority w:val="40"/>
+    <w:rsid w:val="002C28C1"/>
+    <w:pPr>
+      <w:spacing w:after="0" w:line="240" w:lineRule="auto"/>
+    </w:pPr>
+    <w:tblPr>
+      <w:tblBorders>
+        <w:top w:val="single" w:sz="4" w:space="0" w:color="BFBFBF" w:themeColor="background1" w:themeShade="BF"/>
+        <w:left w:val="single" w:sz="4" w:space="0" w:color="BFBFBF" w:themeColor="background1" w:themeShade="BF"/>
+        <w:bottom w:val="single" w:sz="4" w:space="0" w:color="BFBFBF" w:themeColor="background1" w:themeShade="BF"/>
+        <w:right w:val="single" w:sz="4" w:space="0" w:color="BFBFBF" w:themeColor="background1" w:themeShade="BF"/>
+        <w:insideH w:val="single" w:sz="4" w:space="0" w:color="BFBFBF" w:themeColor="background1" w:themeShade="BF"/>
+        <w:insideV w:val="single" w:sz="4" w:space="0" w:color="BFBFBF" w:themeColor="background1" w:themeShade="BF"/>
+      </w:tblBorders>
+    </w:tblPr>
+  </w:style>
+  <w:style w:type="table" w:styleId="TabelaSimples1">
+    <w:name w:val="Plain Table 1"/>
+    <w:basedOn w:val="Tabelanormal"/>
+    <w:uiPriority w:val="41"/>
+    <w:rsid w:val="002C28C1"/>
+    <w:pPr>
+      <w:spacing w:after="0" w:line="240" w:lineRule="auto"/>
+    </w:pPr>
+    <w:tblPr>
+      <w:tblStyleRowBandSize w:val="1"/>
+      <w:tblStyleColBandSize w:val="1"/>
+      <w:tblBorders>
+        <w:top w:val="single" w:sz="4" w:space="0" w:color="BFBFBF" w:themeColor="background1" w:themeShade="BF"/>
+        <w:left w:val="single" w:sz="4" w:space="0" w:color="BFBFBF" w:themeColor="background1" w:themeShade="BF"/>
+        <w:bottom w:val="single" w:sz="4" w:space="0" w:color="BFBFBF" w:themeColor="background1" w:themeShade="BF"/>
+        <w:right w:val="single" w:sz="4" w:space="0" w:color="BFBFBF" w:themeColor="background1" w:themeShade="BF"/>
+        <w:insideH w:val="single" w:sz="4" w:space="0" w:color="BFBFBF" w:themeColor="background1" w:themeShade="BF"/>
+        <w:insideV w:val="single" w:sz="4" w:space="0" w:color="BFBFBF" w:themeColor="background1" w:themeShade="BF"/>
+      </w:tblBorders>
+    </w:tblPr>
+    <w:tblStylePr w:type="firstRow">
+      <w:rPr>
+        <w:b/>
+        <w:bCs/>
+      </w:rPr>
+    </w:tblStylePr>
+    <w:tblStylePr w:type="lastRow">
+      <w:rPr>
+        <w:b/>
+        <w:bCs/>
+      </w:rPr>
+      <w:tblPr/>
+      <w:tcPr>
+        <w:tcBorders>
+          <w:top w:val="double" w:sz="4" w:space="0" w:color="BFBFBF" w:themeColor="background1" w:themeShade="BF"/>
+        </w:tcBorders>
+      </w:tcPr>
+    </w:tblStylePr>
+    <w:tblStylePr w:type="firstCol">
+      <w:rPr>
+        <w:b/>
+        <w:bCs/>
+      </w:rPr>
+    </w:tblStylePr>
+    <w:tblStylePr w:type="lastCol">
+      <w:rPr>
+        <w:b/>
+        <w:bCs/>
+      </w:rPr>
+    </w:tblStylePr>
+    <w:tblStylePr w:type="band1Vert">
+      <w:tblPr/>
+      <w:tcPr>
+        <w:shd w:val="clear" w:color="auto" w:fill="F2F2F2" w:themeFill="background1" w:themeFillShade="F2"/>
+      </w:tcPr>
+    </w:tblStylePr>
+    <w:tblStylePr w:type="band1Horz">
+      <w:tblPr/>
+      <w:tcPr>
+        <w:shd w:val="clear" w:color="auto" w:fill="F2F2F2" w:themeFill="background1" w:themeFillShade="F2"/>
+      </w:tcPr>
+    </w:tblStylePr>
+  </w:style>
 </w:styles>
 </file>
 
@@ -782,4 +2032,16 @@
     </a:ext>
   </a:extLst>
 </a:theme>
+</file>
+
+<file path=customXml/item1.xml><?xml version="1.0" encoding="utf-8"?>
+<b:Sources xmlns:b="http://schemas.openxmlformats.org/officeDocument/2006/bibliography" xmlns="http://schemas.openxmlformats.org/officeDocument/2006/bibliography" SelectedStyle="\APASixthEditionOfficeOnline.xsl" StyleName="APA" Version="6"/>
+</file>
+
+<file path=customXml/itemProps1.xml><?xml version="1.0" encoding="utf-8"?>
+<ds:datastoreItem xmlns:ds="http://schemas.openxmlformats.org/officeDocument/2006/customXml" ds:itemID="{F2DF23CD-D90E-47B5-B180-9345FE0D0F53}">
+  <ds:schemaRefs>
+    <ds:schemaRef ds:uri="http://schemas.openxmlformats.org/officeDocument/2006/bibliography"/>
+  </ds:schemaRefs>
+</ds:datastoreItem>
 </file>
</xml_diff>

<commit_message>
Jeremias corrigiu as exceptions
</commit_message>
<xml_diff>
--- a/src/main/resources/br/com/pcc/docs/official/Doc_entrega2_Introducao.docx
+++ b/src/main/resources/br/com/pcc/docs/official/Doc_entrega2_Introducao.docx
@@ -144,33 +144,71 @@
           <w:sz w:val="24"/>
           <w:szCs w:val="24"/>
         </w:rPr>
-        <w:t xml:space="preserve">A possibilidade de armazenar registros escritos, fotos, vídeos, opiniões, </w:t>
-      </w:r>
-      <w:proofErr w:type="gramStart"/>
-      <w:r>
-        <w:rPr>
-          <w:rFonts w:ascii="Arial" w:hAnsi="Arial" w:cs="Arial"/>
-          <w:sz w:val="24"/>
-          <w:szCs w:val="24"/>
-        </w:rPr>
-        <w:t>etc...</w:t>
-      </w:r>
-      <w:proofErr w:type="gramEnd"/>
-      <w:r>
-        <w:rPr>
-          <w:rFonts w:ascii="Arial" w:hAnsi="Arial" w:cs="Arial"/>
-          <w:sz w:val="24"/>
-          <w:szCs w:val="24"/>
-        </w:rPr>
-        <w:t xml:space="preserve">, e compartilhar com um grupo de pessoas, muitas vezes faz com que o que antes era apenas uma caixa empoeirada armazenada no guarda roupas por anos, se torne uma fonte de informação extremamente eficiente e capaz de dar apoio a decisão de negócios para as empresas,  ajudar as pessoas a se planejar para viagens, compras, </w:t>
-      </w:r>
-      <w:r>
-        <w:rPr>
-          <w:rFonts w:ascii="Arial" w:hAnsi="Arial" w:cs="Arial"/>
-          <w:sz w:val="24"/>
-          <w:szCs w:val="24"/>
-        </w:rPr>
-        <w:t>etc...</w:t>
+        <w:t>A possibilidade de armazenar registros escritos,</w:t>
+      </w:r>
+      <w:r>
+        <w:rPr>
+          <w:rFonts w:ascii="Arial" w:hAnsi="Arial" w:cs="Arial"/>
+          <w:sz w:val="24"/>
+          <w:szCs w:val="24"/>
+        </w:rPr>
+        <w:t xml:space="preserve"> fotos, </w:t>
+      </w:r>
+      <w:r>
+        <w:rPr>
+          <w:rFonts w:ascii="Arial" w:hAnsi="Arial" w:cs="Arial"/>
+          <w:sz w:val="24"/>
+          <w:szCs w:val="24"/>
+        </w:rPr>
+        <w:t>vídeos, opiniões</w:t>
+      </w:r>
+      <w:r>
+        <w:rPr>
+          <w:rFonts w:ascii="Arial" w:hAnsi="Arial" w:cs="Arial"/>
+          <w:sz w:val="24"/>
+          <w:szCs w:val="24"/>
+        </w:rPr>
+        <w:t xml:space="preserve">, e compartilhar com um grupo de pessoas, muitas vezes faz com que o que antes era apenas uma caixa empoeirada armazenada </w:t>
+      </w:r>
+      <w:r>
+        <w:rPr>
+          <w:rFonts w:ascii="Arial" w:hAnsi="Arial" w:cs="Arial"/>
+          <w:sz w:val="24"/>
+          <w:szCs w:val="24"/>
+        </w:rPr>
+        <w:t>nos guarda roupas</w:t>
+      </w:r>
+      <w:r>
+        <w:rPr>
+          <w:rFonts w:ascii="Arial" w:hAnsi="Arial" w:cs="Arial"/>
+          <w:sz w:val="24"/>
+          <w:szCs w:val="24"/>
+        </w:rPr>
+        <w:t xml:space="preserve"> por anos, se torne uma fonte de informação extremamente eficiente e capaz de dar apoio a decisão de negócios para as </w:t>
+      </w:r>
+      <w:r>
+        <w:rPr>
+          <w:rFonts w:ascii="Arial" w:hAnsi="Arial" w:cs="Arial"/>
+          <w:sz w:val="24"/>
+          <w:szCs w:val="24"/>
+        </w:rPr>
+        <w:t>empresas, ajudar</w:t>
+      </w:r>
+      <w:r>
+        <w:rPr>
+          <w:rFonts w:ascii="Arial" w:hAnsi="Arial" w:cs="Arial"/>
+          <w:sz w:val="24"/>
+          <w:szCs w:val="24"/>
+        </w:rPr>
+        <w:t xml:space="preserve"> as pessoas a se planejar para viagens, compras, </w:t>
+      </w:r>
+      <w:r>
+        <w:rPr>
+          <w:rFonts w:ascii="Arial" w:hAnsi="Arial" w:cs="Arial"/>
+          <w:sz w:val="24"/>
+          <w:szCs w:val="24"/>
+        </w:rPr>
+        <w:t>entre outros.</w:t>
       </w:r>
     </w:p>
     <w:p>
@@ -221,6 +259,11 @@
     </w:p>
     <w:p>
       <w:pPr>
+        <w:pStyle w:val="PargrafodaLista"/>
+        <w:numPr>
+          <w:ilvl w:val="0"/>
+          <w:numId w:val="3"/>
+        </w:numPr>
         <w:spacing w:line="480" w:lineRule="auto"/>
         <w:jc w:val="both"/>
         <w:rPr>
@@ -237,31 +280,124 @@
           <w:sz w:val="28"/>
           <w:szCs w:val="28"/>
         </w:rPr>
-        <w:t>1 – Quais as soluções o aplicativo oferece?</w:t>
+        <w:t>– Quais as soluções o aplicativo oferece?</w:t>
       </w:r>
     </w:p>
     <w:p>
       <w:pPr>
         <w:pStyle w:val="PargrafodaLista"/>
-        <w:numPr>
-          <w:ilvl w:val="0"/>
-          <w:numId w:val="2"/>
-        </w:numPr>
-        <w:spacing w:line="480" w:lineRule="auto"/>
-        <w:jc w:val="both"/>
-        <w:rPr>
-          <w:rFonts w:ascii="Arial" w:hAnsi="Arial" w:cs="Arial"/>
-          <w:sz w:val="24"/>
-          <w:szCs w:val="24"/>
-        </w:rPr>
-      </w:pPr>
-      <w:r>
-        <w:rPr>
-          <w:rFonts w:ascii="Arial" w:hAnsi="Arial" w:cs="Arial"/>
-          <w:sz w:val="24"/>
-          <w:szCs w:val="24"/>
-        </w:rPr>
-        <w:t>Facilidade para guardar fotos, opiniões, comentários e pensamentos das viagens realizadas;</w:t>
+        <w:spacing w:line="480" w:lineRule="auto"/>
+        <w:jc w:val="both"/>
+        <w:rPr>
+          <w:rFonts w:ascii="Arial" w:hAnsi="Arial" w:cs="Arial"/>
+          <w:sz w:val="24"/>
+          <w:szCs w:val="24"/>
+        </w:rPr>
+      </w:pPr>
+      <w:r>
+        <w:rPr>
+          <w:rFonts w:ascii="Arial" w:hAnsi="Arial" w:cs="Arial"/>
+          <w:sz w:val="24"/>
+          <w:szCs w:val="24"/>
+        </w:rPr>
+        <w:t xml:space="preserve">Hoje além das redes sociais existem também muitos programas e aplicativos </w:t>
+      </w:r>
+      <w:r>
+        <w:rPr>
+          <w:rFonts w:ascii="Arial" w:hAnsi="Arial" w:cs="Arial"/>
+          <w:sz w:val="24"/>
+          <w:szCs w:val="24"/>
+        </w:rPr>
+        <w:t>de armazenamento de fotos, vídeos, pensamentos e opiniões,</w:t>
+      </w:r>
+      <w:r>
+        <w:rPr>
+          <w:rFonts w:ascii="Arial" w:hAnsi="Arial" w:cs="Arial"/>
+          <w:sz w:val="24"/>
+          <w:szCs w:val="24"/>
+        </w:rPr>
+        <w:t xml:space="preserve"> porém</w:t>
+      </w:r>
+      <w:r>
+        <w:rPr>
+          <w:rFonts w:ascii="Arial" w:hAnsi="Arial" w:cs="Arial"/>
+          <w:sz w:val="24"/>
+          <w:szCs w:val="24"/>
+        </w:rPr>
+        <w:t>,</w:t>
+      </w:r>
+      <w:r>
+        <w:rPr>
+          <w:rFonts w:ascii="Arial" w:hAnsi="Arial" w:cs="Arial"/>
+          <w:sz w:val="24"/>
+          <w:szCs w:val="24"/>
+        </w:rPr>
+        <w:t xml:space="preserve"> a grande </w:t>
+      </w:r>
+      <w:r>
+        <w:rPr>
+          <w:rFonts w:ascii="Arial" w:hAnsi="Arial" w:cs="Arial"/>
+          <w:sz w:val="24"/>
+          <w:szCs w:val="24"/>
+        </w:rPr>
+        <w:t>D</w:t>
+      </w:r>
+      <w:r>
+        <w:rPr>
+          <w:rFonts w:ascii="Arial" w:hAnsi="Arial" w:cs="Arial"/>
+          <w:sz w:val="24"/>
+          <w:szCs w:val="24"/>
+        </w:rPr>
+        <w:t xml:space="preserve">ificuldade </w:t>
+      </w:r>
+      <w:r>
+        <w:rPr>
+          <w:rFonts w:ascii="Arial" w:hAnsi="Arial" w:cs="Arial"/>
+          <w:sz w:val="24"/>
+          <w:szCs w:val="24"/>
+        </w:rPr>
+        <w:t>nesse caso,</w:t>
+      </w:r>
+      <w:r>
+        <w:rPr>
+          <w:rFonts w:ascii="Arial" w:hAnsi="Arial" w:cs="Arial"/>
+          <w:sz w:val="24"/>
+          <w:szCs w:val="24"/>
+        </w:rPr>
+        <w:t xml:space="preserve"> é </w:t>
+      </w:r>
+      <w:r>
+        <w:rPr>
+          <w:rFonts w:ascii="Arial" w:hAnsi="Arial" w:cs="Arial"/>
+          <w:sz w:val="24"/>
+          <w:szCs w:val="24"/>
+        </w:rPr>
+        <w:t xml:space="preserve">que nenhum deles é tão específico para o registro </w:t>
+      </w:r>
+      <w:r>
+        <w:rPr>
+          <w:rFonts w:ascii="Arial" w:hAnsi="Arial" w:cs="Arial"/>
+          <w:sz w:val="24"/>
+          <w:szCs w:val="24"/>
+        </w:rPr>
+        <w:lastRenderedPageBreak/>
+        <w:t xml:space="preserve">de viagens e apoio </w:t>
+      </w:r>
+      <w:r>
+        <w:rPr>
+          <w:rFonts w:ascii="Arial" w:hAnsi="Arial" w:cs="Arial"/>
+          <w:sz w:val="24"/>
+          <w:szCs w:val="24"/>
+        </w:rPr>
+        <w:t>a</w:t>
+      </w:r>
+      <w:r>
+        <w:rPr>
+          <w:rFonts w:ascii="Arial" w:hAnsi="Arial" w:cs="Arial"/>
+          <w:sz w:val="24"/>
+          <w:szCs w:val="24"/>
+        </w:rPr>
+        <w:t>o planejamento e decisão com base na opinião de pessoas da sua lista de compartilhamento.</w:t>
       </w:r>
     </w:p>
     <w:p>
@@ -275,118 +411,34 @@
           <w:szCs w:val="24"/>
         </w:rPr>
       </w:pPr>
+      <w:r>
+        <w:rPr>
+          <w:rFonts w:ascii="Arial" w:hAnsi="Arial" w:cs="Arial"/>
+          <w:sz w:val="24"/>
+          <w:szCs w:val="24"/>
+        </w:rPr>
+        <w:t xml:space="preserve">Um outro problema é no momento de buscar essas </w:t>
+      </w:r>
+      <w:r>
+        <w:rPr>
+          <w:rFonts w:ascii="Arial" w:hAnsi="Arial" w:cs="Arial"/>
+          <w:sz w:val="24"/>
+          <w:szCs w:val="24"/>
+        </w:rPr>
+        <w:t>informações, hoje elas não ficam centralizadas em um único lugar, em alguns casos faz se necessário acessar mais do que um ou dois programas para reunir todas as informações.</w:t>
+      </w:r>
     </w:p>
     <w:p>
       <w:pPr>
         <w:pStyle w:val="PargrafodaLista"/>
-        <w:numPr>
-          <w:ilvl w:val="0"/>
-          <w:numId w:val="2"/>
-        </w:numPr>
-        <w:spacing w:line="480" w:lineRule="auto"/>
-        <w:jc w:val="both"/>
-        <w:rPr>
-          <w:rFonts w:ascii="Arial" w:hAnsi="Arial" w:cs="Arial"/>
-          <w:sz w:val="24"/>
-          <w:szCs w:val="24"/>
-        </w:rPr>
-      </w:pPr>
-      <w:r>
-        <w:rPr>
-          <w:rFonts w:ascii="Arial" w:hAnsi="Arial" w:cs="Arial"/>
-          <w:sz w:val="24"/>
-          <w:szCs w:val="24"/>
-        </w:rPr>
-        <w:t>Compartilhar todas as informações das viagens com outras pessoas</w:t>
-      </w:r>
-      <w:r>
-        <w:rPr>
-          <w:rFonts w:ascii="Arial" w:hAnsi="Arial" w:cs="Arial"/>
-          <w:sz w:val="24"/>
-          <w:szCs w:val="24"/>
-        </w:rPr>
-        <w:t xml:space="preserve"> de forma seletiva;</w:t>
-      </w:r>
-    </w:p>
-    <w:p>
-      <w:pPr>
-        <w:pStyle w:val="PargrafodaLista"/>
-        <w:spacing w:line="480" w:lineRule="auto"/>
-        <w:jc w:val="both"/>
-        <w:rPr>
-          <w:rFonts w:ascii="Arial" w:hAnsi="Arial" w:cs="Arial"/>
-          <w:sz w:val="24"/>
-          <w:szCs w:val="24"/>
-        </w:rPr>
-      </w:pPr>
-    </w:p>
-    <w:p>
-      <w:pPr>
-        <w:pStyle w:val="PargrafodaLista"/>
-        <w:numPr>
-          <w:ilvl w:val="0"/>
-          <w:numId w:val="2"/>
-        </w:numPr>
-        <w:spacing w:line="480" w:lineRule="auto"/>
-        <w:jc w:val="both"/>
-        <w:rPr>
-          <w:rFonts w:ascii="Arial" w:hAnsi="Arial" w:cs="Arial"/>
-          <w:sz w:val="24"/>
-          <w:szCs w:val="24"/>
-        </w:rPr>
-      </w:pPr>
-      <w:r>
-        <w:rPr>
-          <w:rFonts w:ascii="Arial" w:hAnsi="Arial" w:cs="Arial"/>
-          <w:sz w:val="24"/>
-          <w:szCs w:val="24"/>
-        </w:rPr>
-        <w:t>Planejar e decidir futuras viagens com base nas informações compartilhadas por seus contatos;</w:t>
-      </w:r>
-    </w:p>
-    <w:p>
-      <w:pPr>
-        <w:pStyle w:val="PargrafodaLista"/>
-        <w:spacing w:line="480" w:lineRule="auto"/>
-        <w:jc w:val="both"/>
-        <w:rPr>
-          <w:rFonts w:ascii="Arial" w:hAnsi="Arial" w:cs="Arial"/>
-          <w:sz w:val="24"/>
-          <w:szCs w:val="24"/>
-        </w:rPr>
-      </w:pPr>
-    </w:p>
-    <w:p>
-      <w:pPr>
-        <w:pStyle w:val="PargrafodaLista"/>
-        <w:numPr>
-          <w:ilvl w:val="0"/>
-          <w:numId w:val="2"/>
-        </w:numPr>
-        <w:spacing w:line="480" w:lineRule="auto"/>
-        <w:jc w:val="both"/>
-        <w:rPr>
-          <w:rFonts w:ascii="Arial" w:hAnsi="Arial" w:cs="Arial"/>
-          <w:sz w:val="24"/>
-          <w:szCs w:val="24"/>
-        </w:rPr>
-      </w:pPr>
-      <w:r>
-        <w:rPr>
-          <w:rFonts w:ascii="Arial" w:hAnsi="Arial" w:cs="Arial"/>
-          <w:sz w:val="24"/>
-          <w:szCs w:val="24"/>
-        </w:rPr>
-        <w:t>Por ser um a aplicativo mobile, o “Diário de Viagens” tra</w:t>
-      </w:r>
-      <w:r>
-        <w:rPr>
-          <w:rFonts w:ascii="Arial" w:hAnsi="Arial" w:cs="Arial"/>
-          <w:sz w:val="24"/>
-          <w:szCs w:val="24"/>
-        </w:rPr>
-        <w:t>z aos seus usuários a praticidade tanto para o armazenamento das informações, quanto para consulta.</w:t>
-      </w:r>
+        <w:spacing w:line="480" w:lineRule="auto"/>
+        <w:jc w:val="both"/>
+        <w:rPr>
+          <w:rFonts w:ascii="Arial" w:hAnsi="Arial" w:cs="Arial"/>
+          <w:sz w:val="24"/>
+          <w:szCs w:val="24"/>
+        </w:rPr>
+      </w:pPr>
     </w:p>
     <w:p>
       <w:pPr>
@@ -458,6 +510,33 @@
           <w:szCs w:val="24"/>
         </w:rPr>
       </w:pPr>
+      <w:r>
+        <w:rPr>
+          <w:rFonts w:ascii="Arial" w:hAnsi="Arial" w:cs="Arial"/>
+          <w:sz w:val="24"/>
+          <w:szCs w:val="24"/>
+        </w:rPr>
+        <w:t>Além disso, quando alguém resolve fazer uma viagem, nem sempre se tem um destino definido, certamente existem informações de empresas especializadas na internet, mas, a pergunta é: Não seria interessante saber quais foram as viagens feitas por pessoas do seu convívio e que você se identifica e confia? No memento de tomar a decisão e se planejar, não seria útil saber a opinião dessas pessoas e ainda ver as imagens e vídeos registrados, dos lugares que mais gostaram e menos gostaram?</w:t>
+      </w:r>
+    </w:p>
+    <w:p>
+      <w:pPr>
+        <w:spacing w:line="480" w:lineRule="auto"/>
+        <w:jc w:val="both"/>
+        <w:rPr>
+          <w:rFonts w:ascii="Arial" w:hAnsi="Arial" w:cs="Arial"/>
+          <w:sz w:val="24"/>
+          <w:szCs w:val="24"/>
+        </w:rPr>
+      </w:pPr>
+      <w:r>
+        <w:rPr>
+          <w:rFonts w:ascii="Arial" w:hAnsi="Arial" w:cs="Arial"/>
+          <w:sz w:val="24"/>
+          <w:szCs w:val="24"/>
+        </w:rPr>
+        <w:t>Baseando-se nessas questões foi que nosso grupo resolveu desenvolver um aplicativo prático e simples, mas realmente de bastante utilidade.</w:t>
+      </w:r>
     </w:p>
     <w:p>
       <w:pPr>
@@ -470,123 +549,189 @@
           <w:szCs w:val="28"/>
         </w:rPr>
       </w:pPr>
-      <w:r>
+    </w:p>
+    <w:p>
+      <w:pPr>
+        <w:spacing w:line="480" w:lineRule="auto"/>
+        <w:jc w:val="both"/>
         <w:rPr>
           <w:rFonts w:ascii="Arial" w:hAnsi="Arial" w:cs="Arial"/>
           <w:b/>
           <w:sz w:val="28"/>
           <w:szCs w:val="28"/>
         </w:rPr>
-        <w:t>3 – Objetivo</w:t>
-      </w:r>
-    </w:p>
-    <w:p>
-      <w:pPr>
-        <w:spacing w:line="480" w:lineRule="auto"/>
-        <w:jc w:val="both"/>
-        <w:rPr>
-          <w:rFonts w:ascii="Arial" w:hAnsi="Arial" w:cs="Arial"/>
-          <w:sz w:val="24"/>
-          <w:szCs w:val="24"/>
-        </w:rPr>
-      </w:pPr>
-      <w:r>
-        <w:rPr>
-          <w:rFonts w:ascii="Arial" w:hAnsi="Arial" w:cs="Arial"/>
-          <w:sz w:val="24"/>
-          <w:szCs w:val="24"/>
-        </w:rPr>
-        <w:t xml:space="preserve">Além de facilitar a vida das pessoas, proporcionar uma ferramenta que possa ser utilizada para levar os usuários a reviver momentos importantes, levar informações de apoio a decisão e planejamento, ou seja, mais do que oferecer um recurso </w:t>
-      </w:r>
-      <w:r>
-        <w:rPr>
-          <w:rFonts w:ascii="Arial" w:hAnsi="Arial" w:cs="Arial"/>
-          <w:sz w:val="24"/>
-          <w:szCs w:val="24"/>
-        </w:rPr>
-        <w:lastRenderedPageBreak/>
-        <w:t xml:space="preserve">verdadeiramente útil, existe um outro aspecto que queremos explorar e que certamente irá potencializar a utilidade, que é o fato de ser um aplicativo colaborativo, a ideia é que as pessoas compartilhem suas experiências não só de uma forma superficial </w:t>
-      </w:r>
-      <w:r>
-        <w:rPr>
-          <w:rFonts w:ascii="Arial" w:hAnsi="Arial" w:cs="Arial"/>
-          <w:sz w:val="24"/>
-          <w:szCs w:val="24"/>
-        </w:rPr>
-        <w:t xml:space="preserve">para contar aos amigos e familiares </w:t>
-      </w:r>
-      <w:r>
-        <w:rPr>
-          <w:rFonts w:ascii="Arial" w:hAnsi="Arial" w:cs="Arial"/>
-          <w:sz w:val="24"/>
-          <w:szCs w:val="24"/>
-        </w:rPr>
-        <w:t>mas si</w:t>
-      </w:r>
-      <w:r>
-        <w:rPr>
-          <w:rFonts w:ascii="Arial" w:hAnsi="Arial" w:cs="Arial"/>
-          <w:sz w:val="24"/>
-          <w:szCs w:val="24"/>
-        </w:rPr>
-        <w:t>m, que essas informações contribuam para que outras pessoas possam planejar suas viagens com base na opinião de pessoas conhecidas e as quais ela confia.</w:t>
-      </w:r>
-    </w:p>
-    <w:p>
-      <w:pPr>
-        <w:spacing w:line="480" w:lineRule="auto"/>
-        <w:jc w:val="both"/>
-        <w:rPr>
-          <w:rFonts w:ascii="Arial" w:hAnsi="Arial" w:cs="Arial"/>
-          <w:sz w:val="24"/>
-          <w:szCs w:val="24"/>
-        </w:rPr>
-      </w:pPr>
-    </w:p>
-    <w:p>
-      <w:pPr>
-        <w:spacing w:line="480" w:lineRule="auto"/>
-        <w:jc w:val="both"/>
+      </w:pPr>
+      <w:r>
         <w:rPr>
           <w:rFonts w:ascii="Arial" w:hAnsi="Arial" w:cs="Arial"/>
           <w:b/>
           <w:sz w:val="28"/>
           <w:szCs w:val="28"/>
         </w:rPr>
-      </w:pPr>
-      <w:r>
+        <w:lastRenderedPageBreak/>
+        <w:t>3 – Objetivo</w:t>
+      </w:r>
+    </w:p>
+    <w:p>
+      <w:pPr>
+        <w:spacing w:line="480" w:lineRule="auto"/>
+        <w:jc w:val="both"/>
+        <w:rPr>
+          <w:rFonts w:ascii="Arial" w:hAnsi="Arial" w:cs="Arial"/>
+          <w:sz w:val="24"/>
+          <w:szCs w:val="24"/>
+        </w:rPr>
+      </w:pPr>
+      <w:r>
+        <w:rPr>
+          <w:rFonts w:ascii="Arial" w:hAnsi="Arial" w:cs="Arial"/>
+          <w:sz w:val="24"/>
+          <w:szCs w:val="24"/>
+        </w:rPr>
+        <w:t>Facilitar o armazenamento de</w:t>
+      </w:r>
+      <w:r>
+        <w:rPr>
+          <w:rFonts w:ascii="Arial" w:hAnsi="Arial" w:cs="Arial"/>
+          <w:sz w:val="24"/>
+          <w:szCs w:val="24"/>
+        </w:rPr>
+        <w:t xml:space="preserve"> fotos, opiniões, comentários e pens</w:t>
+      </w:r>
+      <w:r>
+        <w:rPr>
+          <w:rFonts w:ascii="Arial" w:hAnsi="Arial" w:cs="Arial"/>
+          <w:sz w:val="24"/>
+          <w:szCs w:val="24"/>
+        </w:rPr>
+        <w:t xml:space="preserve">amentos das viagens realizadas de forma centralizada e a mão, por ser um aplicativo mobile. </w:t>
+      </w:r>
+      <w:r>
+        <w:rPr>
+          <w:rFonts w:ascii="Arial" w:hAnsi="Arial" w:cs="Arial"/>
+          <w:sz w:val="24"/>
+          <w:szCs w:val="24"/>
+        </w:rPr>
+        <w:t>Compartilhar todas as informações das viagens com ou</w:t>
+      </w:r>
+      <w:r>
+        <w:rPr>
+          <w:rFonts w:ascii="Arial" w:hAnsi="Arial" w:cs="Arial"/>
+          <w:sz w:val="24"/>
+          <w:szCs w:val="24"/>
+        </w:rPr>
+        <w:t xml:space="preserve">tras pessoas de forma seletiva. </w:t>
+      </w:r>
+      <w:r>
+        <w:rPr>
+          <w:rFonts w:ascii="Arial" w:hAnsi="Arial" w:cs="Arial"/>
+          <w:sz w:val="24"/>
+          <w:szCs w:val="24"/>
+        </w:rPr>
+        <w:t>Planejar e decidir futuras viagens com base nas informações c</w:t>
+      </w:r>
+      <w:r>
+        <w:rPr>
+          <w:rFonts w:ascii="Arial" w:hAnsi="Arial" w:cs="Arial"/>
+          <w:sz w:val="24"/>
+          <w:szCs w:val="24"/>
+        </w:rPr>
+        <w:t>ompartilhadas por seus contatos.</w:t>
+      </w:r>
+    </w:p>
+    <w:p>
+      <w:pPr>
+        <w:spacing w:line="480" w:lineRule="auto"/>
+        <w:jc w:val="both"/>
+        <w:rPr>
+          <w:rFonts w:ascii="Arial" w:hAnsi="Arial" w:cs="Arial"/>
+          <w:sz w:val="24"/>
+          <w:szCs w:val="24"/>
+        </w:rPr>
+      </w:pPr>
+    </w:p>
+    <w:p>
+      <w:pPr>
+        <w:spacing w:line="480" w:lineRule="auto"/>
+        <w:jc w:val="both"/>
         <w:rPr>
           <w:rFonts w:ascii="Arial" w:hAnsi="Arial" w:cs="Arial"/>
           <w:b/>
           <w:sz w:val="28"/>
           <w:szCs w:val="28"/>
         </w:rPr>
-        <w:t>4-Metodologia</w:t>
-      </w:r>
-    </w:p>
-    <w:p>
-      <w:pPr>
-        <w:spacing w:line="480" w:lineRule="auto"/>
-        <w:jc w:val="both"/>
-      </w:pPr>
-      <w:r>
-        <w:t xml:space="preserve">As telas do aplicativo serão compostas basicamente por HTML, CSS, </w:t>
-      </w:r>
-      <w:proofErr w:type="spellStart"/>
-      <w:r>
-        <w:t>Javascript</w:t>
-      </w:r>
-      <w:proofErr w:type="spellEnd"/>
-      <w:r>
-        <w:t xml:space="preserve"> e extensões. O aplicativo será montado através do framework </w:t>
-      </w:r>
-      <w:proofErr w:type="spellStart"/>
+      </w:pPr>
+      <w:r>
+        <w:rPr>
+          <w:rFonts w:ascii="Arial" w:hAnsi="Arial" w:cs="Arial"/>
+          <w:b/>
+          <w:sz w:val="28"/>
+          <w:szCs w:val="28"/>
+        </w:rPr>
+        <w:t>4</w:t>
+      </w:r>
+      <w:r>
+        <w:rPr>
+          <w:rFonts w:ascii="Arial" w:hAnsi="Arial" w:cs="Arial"/>
+          <w:b/>
+          <w:sz w:val="28"/>
+          <w:szCs w:val="28"/>
+        </w:rPr>
+        <w:t xml:space="preserve"> </w:t>
+      </w:r>
+      <w:r>
+        <w:rPr>
+          <w:rFonts w:ascii="Arial" w:hAnsi="Arial" w:cs="Arial"/>
+          <w:b/>
+          <w:sz w:val="28"/>
+          <w:szCs w:val="28"/>
+        </w:rPr>
+        <w:t>-</w:t>
+      </w:r>
+      <w:r>
+        <w:rPr>
+          <w:rFonts w:ascii="Arial" w:hAnsi="Arial" w:cs="Arial"/>
+          <w:b/>
+          <w:sz w:val="28"/>
+          <w:szCs w:val="28"/>
+        </w:rPr>
+        <w:t xml:space="preserve"> </w:t>
+      </w:r>
+      <w:r>
+        <w:rPr>
+          <w:rFonts w:ascii="Arial" w:hAnsi="Arial" w:cs="Arial"/>
+          <w:b/>
+          <w:sz w:val="28"/>
+          <w:szCs w:val="28"/>
+        </w:rPr>
+        <w:t>Metodologia</w:t>
+      </w:r>
+    </w:p>
+    <w:p>
+      <w:pPr>
+        <w:spacing w:line="480" w:lineRule="auto"/>
+        <w:jc w:val="both"/>
+      </w:pPr>
+      <w:r>
+        <w:t xml:space="preserve">As telas do aplicativo serão compostas </w:t>
+      </w:r>
+      <w:r>
+        <w:t>e desenvolvidas em ambiente Web</w:t>
+      </w:r>
+      <w:r>
+        <w:t>. O aplicativo s</w:t>
+      </w:r>
+      <w:r>
+        <w:t xml:space="preserve">erá montado utilizando-se o </w:t>
+      </w:r>
       <w:r>
         <w:t>Ionic</w:t>
       </w:r>
-      <w:proofErr w:type="spellEnd"/>
-      <w:r>
-        <w:t xml:space="preserve">, que é composto pelo conjunto de APIS formados pela </w:t>
+      <w:r>
+        <w:t xml:space="preserve"> que é uma ferramenta para facilitar o desenvolvimento de aplicativos mobile</w:t>
+      </w:r>
+      <w:r>
+        <w:t xml:space="preserve">, e é composto pelo conjunto de APIS formados pela </w:t>
       </w:r>
       <w:r>
         <w:t>plataforma de desenvolvimento Apache</w:t>
@@ -643,8 +788,8 @@
         <w:tblLook w:val="0480" w:firstRow="0" w:lastRow="0" w:firstColumn="1" w:lastColumn="0" w:noHBand="0" w:noVBand="1"/>
       </w:tblPr>
       <w:tblGrid>
-        <w:gridCol w:w="4605"/>
-        <w:gridCol w:w="4606"/>
+        <w:gridCol w:w="4531"/>
+        <w:gridCol w:w="4530"/>
       </w:tblGrid>
       <w:tr>
         <w:trPr>
@@ -722,15 +867,7 @@
             </w:r>
             <w:proofErr w:type="spellEnd"/>
             <w:r>
-              <w:t xml:space="preserve"> (</w:t>
-            </w:r>
-            <w:proofErr w:type="spellStart"/>
-            <w:r>
-              <w:t>Ionic</w:t>
-            </w:r>
-            <w:proofErr w:type="spellEnd"/>
-            <w:r>
-              <w:t>).</w:t>
+              <w:t xml:space="preserve"> (Ionic).</w:t>
             </w:r>
           </w:p>
         </w:tc>
@@ -833,11 +970,9 @@
               <w:jc w:val="both"/>
               <w:cnfStyle w:val="000000100000" w:firstRow="0" w:lastRow="0" w:firstColumn="0" w:lastColumn="0" w:oddVBand="0" w:evenVBand="0" w:oddHBand="1" w:evenHBand="0" w:firstRowFirstColumn="0" w:firstRowLastColumn="0" w:lastRowFirstColumn="0" w:lastRowLastColumn="0"/>
             </w:pPr>
-            <w:proofErr w:type="spellStart"/>
             <w:r>
               <w:t>Maven</w:t>
             </w:r>
-            <w:proofErr w:type="spellEnd"/>
           </w:p>
         </w:tc>
       </w:tr>
@@ -902,11 +1037,9 @@
               <w:jc w:val="both"/>
               <w:cnfStyle w:val="000000100000" w:firstRow="0" w:lastRow="0" w:firstColumn="0" w:lastColumn="0" w:oddVBand="0" w:evenVBand="0" w:oddHBand="1" w:evenHBand="0" w:firstRowFirstColumn="0" w:firstRowLastColumn="0" w:lastRowFirstColumn="0" w:lastRowLastColumn="0"/>
             </w:pPr>
-            <w:proofErr w:type="spellStart"/>
             <w:r>
               <w:t>Git</w:t>
             </w:r>
-            <w:proofErr w:type="spellEnd"/>
           </w:p>
         </w:tc>
       </w:tr>
@@ -973,11 +1106,9 @@
               <w:jc w:val="both"/>
               <w:cnfStyle w:val="000000100000" w:firstRow="0" w:lastRow="0" w:firstColumn="0" w:lastColumn="0" w:oddVBand="0" w:evenVBand="0" w:oddHBand="1" w:evenHBand="0" w:firstRowFirstColumn="0" w:firstRowLastColumn="0" w:lastRowFirstColumn="0" w:lastRowLastColumn="0"/>
             </w:pPr>
-            <w:proofErr w:type="spellStart"/>
             <w:r>
               <w:t>Tomcat</w:t>
             </w:r>
-            <w:proofErr w:type="spellEnd"/>
           </w:p>
         </w:tc>
       </w:tr>
@@ -986,9 +1117,974 @@
       <w:pPr>
         <w:spacing w:line="480" w:lineRule="auto"/>
         <w:jc w:val="both"/>
-      </w:pPr>
+        <w:rPr>
+          <w:rFonts w:ascii="Arial" w:hAnsi="Arial" w:cs="Arial"/>
+          <w:b/>
+          <w:sz w:val="28"/>
+          <w:szCs w:val="28"/>
+        </w:rPr>
+      </w:pPr>
+      <w:r>
+        <w:rPr>
+          <w:rFonts w:ascii="Arial" w:hAnsi="Arial" w:cs="Arial"/>
+          <w:b/>
+          <w:sz w:val="28"/>
+          <w:szCs w:val="28"/>
+        </w:rPr>
+        <w:lastRenderedPageBreak/>
+        <w:t xml:space="preserve">5 - </w:t>
+      </w:r>
+      <w:r>
+        <w:rPr>
+          <w:rFonts w:ascii="Arial" w:hAnsi="Arial" w:cs="Arial"/>
+          <w:b/>
+          <w:sz w:val="28"/>
+          <w:szCs w:val="28"/>
+        </w:rPr>
+        <w:t>Requisitos funcionais</w:t>
+      </w:r>
+    </w:p>
+    <w:p>
+      <w:pPr>
+        <w:spacing w:line="480" w:lineRule="auto"/>
+        <w:jc w:val="both"/>
+        <w:rPr>
+          <w:rFonts w:ascii="Arial" w:hAnsi="Arial" w:cs="Arial"/>
+          <w:sz w:val="24"/>
+          <w:szCs w:val="24"/>
+        </w:rPr>
+      </w:pPr>
+      <w:r>
+        <w:rPr>
+          <w:rFonts w:ascii="Arial" w:hAnsi="Arial" w:cs="Arial"/>
+          <w:sz w:val="24"/>
+          <w:szCs w:val="24"/>
+        </w:rPr>
+        <w:t>5.</w:t>
+      </w:r>
+      <w:r>
+        <w:rPr>
+          <w:rFonts w:ascii="Arial" w:hAnsi="Arial" w:cs="Arial"/>
+          <w:sz w:val="24"/>
+          <w:szCs w:val="24"/>
+        </w:rPr>
+        <w:t>1 – Tela de login</w:t>
+      </w:r>
+      <w:r>
+        <w:rPr>
+          <w:rFonts w:ascii="Arial" w:hAnsi="Arial" w:cs="Arial"/>
+          <w:sz w:val="24"/>
+          <w:szCs w:val="24"/>
+        </w:rPr>
+        <w:t xml:space="preserve"> – Ao abrir o aplicativo, o usuário será direcionado para a tela de login para acessar o APP, caso não possua cadastro, ele poderá realizar e também sincronizar com sua conta do facebook.</w:t>
+      </w:r>
+    </w:p>
+    <w:p>
+      <w:pPr>
+        <w:spacing w:line="480" w:lineRule="auto"/>
+        <w:jc w:val="both"/>
+        <w:rPr>
+          <w:rFonts w:ascii="Arial" w:hAnsi="Arial" w:cs="Arial"/>
+          <w:sz w:val="24"/>
+          <w:szCs w:val="24"/>
+        </w:rPr>
+      </w:pPr>
+      <w:r>
+        <w:rPr>
+          <w:rFonts w:ascii="Arial" w:hAnsi="Arial" w:cs="Arial"/>
+          <w:sz w:val="24"/>
+          <w:szCs w:val="24"/>
+        </w:rPr>
+        <w:t>5.2</w:t>
+      </w:r>
+      <w:r>
+        <w:rPr>
+          <w:rFonts w:ascii="Arial" w:hAnsi="Arial" w:cs="Arial"/>
+          <w:sz w:val="24"/>
+          <w:szCs w:val="24"/>
+        </w:rPr>
+        <w:t xml:space="preserve"> –</w:t>
+      </w:r>
+      <w:r>
+        <w:rPr>
+          <w:rFonts w:ascii="Arial" w:hAnsi="Arial" w:cs="Arial"/>
+          <w:sz w:val="24"/>
+          <w:szCs w:val="24"/>
+        </w:rPr>
+        <w:t xml:space="preserve"> Tela inicial</w:t>
+      </w:r>
+      <w:r>
+        <w:rPr>
+          <w:rFonts w:ascii="Arial" w:hAnsi="Arial" w:cs="Arial"/>
+          <w:sz w:val="24"/>
+          <w:szCs w:val="24"/>
+        </w:rPr>
+        <w:t xml:space="preserve"> </w:t>
+      </w:r>
+      <w:r>
+        <w:rPr>
+          <w:rFonts w:ascii="Arial" w:hAnsi="Arial" w:cs="Arial"/>
+          <w:sz w:val="24"/>
+          <w:szCs w:val="24"/>
+        </w:rPr>
+        <w:t>–</w:t>
+      </w:r>
+      <w:r>
+        <w:rPr>
+          <w:rFonts w:ascii="Arial" w:hAnsi="Arial" w:cs="Arial"/>
+          <w:sz w:val="24"/>
+          <w:szCs w:val="24"/>
+        </w:rPr>
+        <w:t xml:space="preserve"> </w:t>
+      </w:r>
+      <w:r>
+        <w:rPr>
+          <w:rFonts w:ascii="Arial" w:hAnsi="Arial" w:cs="Arial"/>
+          <w:sz w:val="24"/>
+          <w:szCs w:val="24"/>
+        </w:rPr>
+        <w:t>Va</w:t>
+      </w:r>
+      <w:r>
+        <w:rPr>
+          <w:rFonts w:ascii="Arial" w:hAnsi="Arial" w:cs="Arial"/>
+          <w:sz w:val="24"/>
+          <w:szCs w:val="24"/>
+        </w:rPr>
+        <w:t>lidada as informações</w:t>
+      </w:r>
+      <w:r>
+        <w:rPr>
+          <w:rFonts w:ascii="Arial" w:hAnsi="Arial" w:cs="Arial"/>
+          <w:sz w:val="24"/>
+          <w:szCs w:val="24"/>
+        </w:rPr>
+        <w:t xml:space="preserve">, </w:t>
+      </w:r>
+      <w:r>
+        <w:rPr>
+          <w:rFonts w:ascii="Arial" w:hAnsi="Arial" w:cs="Arial"/>
+          <w:sz w:val="24"/>
+          <w:szCs w:val="24"/>
+        </w:rPr>
+        <w:t xml:space="preserve">será aberta a tela </w:t>
+      </w:r>
+      <w:r>
+        <w:rPr>
+          <w:rFonts w:ascii="Arial" w:hAnsi="Arial" w:cs="Arial"/>
+          <w:sz w:val="24"/>
+          <w:szCs w:val="24"/>
+        </w:rPr>
+        <w:t>inicial com as opções de navegação onde o usuário será redirecionado para as telas:</w:t>
+      </w:r>
+      <w:r>
+        <w:rPr>
+          <w:rFonts w:ascii="Arial" w:hAnsi="Arial" w:cs="Arial"/>
+          <w:sz w:val="24"/>
+          <w:szCs w:val="24"/>
+        </w:rPr>
+        <w:t xml:space="preserve"> Início, Viagens, Buscas / Ranking, opções, cadastrar nova viagem, e um Carrossel com as fotos de viagens selecionadas pelo usuário.</w:t>
+      </w:r>
+    </w:p>
+    <w:p>
+      <w:pPr>
+        <w:spacing w:line="480" w:lineRule="auto"/>
+        <w:jc w:val="both"/>
+        <w:rPr>
+          <w:rFonts w:ascii="Arial" w:hAnsi="Arial" w:cs="Arial"/>
+          <w:sz w:val="24"/>
+          <w:szCs w:val="24"/>
+        </w:rPr>
+      </w:pPr>
+      <w:r>
+        <w:rPr>
+          <w:rFonts w:ascii="Arial" w:hAnsi="Arial" w:cs="Arial"/>
+          <w:sz w:val="24"/>
+          <w:szCs w:val="24"/>
+        </w:rPr>
+        <w:t>5.3</w:t>
+      </w:r>
+      <w:r>
+        <w:rPr>
+          <w:rFonts w:ascii="Arial" w:hAnsi="Arial" w:cs="Arial"/>
+          <w:sz w:val="24"/>
+          <w:szCs w:val="24"/>
+        </w:rPr>
+        <w:t xml:space="preserve"> – Início </w:t>
+      </w:r>
+      <w:r>
+        <w:rPr>
+          <w:rFonts w:ascii="Arial" w:hAnsi="Arial" w:cs="Arial"/>
+          <w:sz w:val="24"/>
+          <w:szCs w:val="24"/>
+        </w:rPr>
+        <w:t>–</w:t>
+      </w:r>
+      <w:r>
+        <w:rPr>
+          <w:rFonts w:ascii="Arial" w:hAnsi="Arial" w:cs="Arial"/>
+          <w:sz w:val="24"/>
+          <w:szCs w:val="24"/>
+        </w:rPr>
+        <w:t xml:space="preserve"> </w:t>
+      </w:r>
+      <w:r>
+        <w:rPr>
+          <w:rFonts w:ascii="Arial" w:hAnsi="Arial" w:cs="Arial"/>
+          <w:sz w:val="24"/>
+          <w:szCs w:val="24"/>
+        </w:rPr>
+        <w:t>A medida em que o usuário vai navegando nas telas do aplicativo, a barra de menu superior acompanha para que as opções fiquem sempre disponíveis, onde ao clicar em “início”, a navegação será direcionada para a tela inicial.</w:t>
+      </w:r>
+    </w:p>
+    <w:p>
+      <w:pPr>
+        <w:spacing w:line="480" w:lineRule="auto"/>
+        <w:jc w:val="both"/>
+        <w:rPr>
+          <w:rFonts w:ascii="Arial" w:hAnsi="Arial" w:cs="Arial"/>
+          <w:sz w:val="24"/>
+          <w:szCs w:val="24"/>
+        </w:rPr>
+      </w:pPr>
+      <w:r>
+        <w:rPr>
+          <w:rFonts w:ascii="Arial" w:hAnsi="Arial" w:cs="Arial"/>
+          <w:sz w:val="24"/>
+          <w:szCs w:val="24"/>
+        </w:rPr>
+        <w:t>5.</w:t>
+      </w:r>
+      <w:r>
+        <w:rPr>
+          <w:rFonts w:ascii="Arial" w:hAnsi="Arial" w:cs="Arial"/>
+          <w:sz w:val="24"/>
+          <w:szCs w:val="24"/>
+        </w:rPr>
+        <w:t xml:space="preserve">4 – Viagens </w:t>
+      </w:r>
+      <w:r>
+        <w:rPr>
+          <w:rFonts w:ascii="Arial" w:hAnsi="Arial" w:cs="Arial"/>
+          <w:sz w:val="24"/>
+          <w:szCs w:val="24"/>
+        </w:rPr>
+        <w:t>– todas</w:t>
+      </w:r>
+      <w:r>
+        <w:rPr>
+          <w:rFonts w:ascii="Arial" w:hAnsi="Arial" w:cs="Arial"/>
+          <w:sz w:val="24"/>
+          <w:szCs w:val="24"/>
+        </w:rPr>
+        <w:t xml:space="preserve"> as viagens estarão disponíveis nessa </w:t>
+      </w:r>
+      <w:r>
+        <w:rPr>
+          <w:rFonts w:ascii="Arial" w:hAnsi="Arial" w:cs="Arial"/>
+          <w:sz w:val="24"/>
+          <w:szCs w:val="24"/>
+        </w:rPr>
+        <w:t>tela para que possam ser selecionadas onde na sequencia será mostrado os detalhes da viagem (</w:t>
+      </w:r>
+      <w:r>
+        <w:rPr>
+          <w:rFonts w:ascii="Arial" w:hAnsi="Arial" w:cs="Arial"/>
+          <w:sz w:val="24"/>
+          <w:szCs w:val="24"/>
+        </w:rPr>
+        <w:t>Fotos, vídeos e anotações</w:t>
+      </w:r>
+      <w:r>
+        <w:rPr>
+          <w:rFonts w:ascii="Arial" w:hAnsi="Arial" w:cs="Arial"/>
+          <w:sz w:val="24"/>
+          <w:szCs w:val="24"/>
+        </w:rPr>
+        <w:t>)</w:t>
+      </w:r>
+      <w:r>
+        <w:rPr>
+          <w:rFonts w:ascii="Arial" w:hAnsi="Arial" w:cs="Arial"/>
+          <w:sz w:val="24"/>
+          <w:szCs w:val="24"/>
+        </w:rPr>
+        <w:t>.</w:t>
+      </w:r>
+    </w:p>
+    <w:p>
+      <w:pPr>
+        <w:spacing w:line="480" w:lineRule="auto"/>
+        <w:jc w:val="both"/>
+        <w:rPr>
+          <w:rFonts w:ascii="Arial" w:hAnsi="Arial" w:cs="Arial"/>
+          <w:sz w:val="24"/>
+          <w:szCs w:val="24"/>
+        </w:rPr>
+      </w:pPr>
+      <w:r>
+        <w:rPr>
+          <w:rFonts w:ascii="Arial" w:hAnsi="Arial" w:cs="Arial"/>
+          <w:sz w:val="24"/>
+          <w:szCs w:val="24"/>
+        </w:rPr>
+        <w:t>5</w:t>
+      </w:r>
+      <w:r>
+        <w:rPr>
+          <w:rFonts w:ascii="Arial" w:hAnsi="Arial" w:cs="Arial"/>
+          <w:sz w:val="24"/>
+          <w:szCs w:val="24"/>
+        </w:rPr>
+        <w:t>.5</w:t>
+      </w:r>
+      <w:r>
+        <w:rPr>
+          <w:rFonts w:ascii="Arial" w:hAnsi="Arial" w:cs="Arial"/>
+          <w:sz w:val="24"/>
+          <w:szCs w:val="24"/>
+        </w:rPr>
+        <w:t xml:space="preserve"> </w:t>
+      </w:r>
+      <w:r>
+        <w:rPr>
+          <w:rFonts w:ascii="Arial" w:hAnsi="Arial" w:cs="Arial"/>
+          <w:sz w:val="24"/>
+          <w:szCs w:val="24"/>
+        </w:rPr>
+        <w:t>–</w:t>
+      </w:r>
+      <w:r>
+        <w:rPr>
+          <w:rFonts w:ascii="Arial" w:hAnsi="Arial" w:cs="Arial"/>
+          <w:sz w:val="24"/>
+          <w:szCs w:val="24"/>
+        </w:rPr>
+        <w:t xml:space="preserve"> </w:t>
+      </w:r>
+      <w:r>
+        <w:rPr>
+          <w:rFonts w:ascii="Arial" w:hAnsi="Arial" w:cs="Arial"/>
+          <w:sz w:val="24"/>
+          <w:szCs w:val="24"/>
+        </w:rPr>
+        <w:t>Buscas / Ranking – Nessa tela o usuár</w:t>
+      </w:r>
+      <w:r>
+        <w:rPr>
+          <w:rFonts w:ascii="Arial" w:hAnsi="Arial" w:cs="Arial"/>
+          <w:sz w:val="24"/>
+          <w:szCs w:val="24"/>
+        </w:rPr>
+        <w:t xml:space="preserve">io poderá </w:t>
+      </w:r>
+      <w:r>
+        <w:rPr>
+          <w:rFonts w:ascii="Arial" w:hAnsi="Arial" w:cs="Arial"/>
+          <w:sz w:val="24"/>
+          <w:szCs w:val="24"/>
+        </w:rPr>
+        <w:t>realizar buscas por filtros como por exemplo por cidade além de consultar o Ranking das viagens, atrações entre outros.</w:t>
+      </w:r>
+    </w:p>
+    <w:p>
+      <w:pPr>
+        <w:spacing w:line="480" w:lineRule="auto"/>
+        <w:jc w:val="both"/>
+        <w:rPr>
+          <w:rFonts w:ascii="Arial" w:hAnsi="Arial" w:cs="Arial"/>
+          <w:sz w:val="24"/>
+          <w:szCs w:val="24"/>
+        </w:rPr>
+      </w:pPr>
+      <w:r>
+        <w:rPr>
+          <w:rFonts w:ascii="Arial" w:hAnsi="Arial" w:cs="Arial"/>
+          <w:sz w:val="24"/>
+          <w:szCs w:val="24"/>
+        </w:rPr>
+        <w:t>5.</w:t>
+      </w:r>
+      <w:r>
+        <w:rPr>
+          <w:rFonts w:ascii="Arial" w:hAnsi="Arial" w:cs="Arial"/>
+          <w:sz w:val="24"/>
+          <w:szCs w:val="24"/>
+        </w:rPr>
+        <w:t xml:space="preserve">6 </w:t>
+      </w:r>
+      <w:r>
+        <w:rPr>
+          <w:rFonts w:ascii="Arial" w:hAnsi="Arial" w:cs="Arial"/>
+          <w:sz w:val="24"/>
+          <w:szCs w:val="24"/>
+        </w:rPr>
+        <w:t>–</w:t>
+      </w:r>
+      <w:r>
+        <w:rPr>
+          <w:rFonts w:ascii="Arial" w:hAnsi="Arial" w:cs="Arial"/>
+          <w:sz w:val="24"/>
+          <w:szCs w:val="24"/>
+        </w:rPr>
+        <w:t xml:space="preserve"> </w:t>
+      </w:r>
+      <w:r>
+        <w:rPr>
+          <w:rFonts w:ascii="Arial" w:hAnsi="Arial" w:cs="Arial"/>
+          <w:sz w:val="24"/>
+          <w:szCs w:val="24"/>
+        </w:rPr>
+        <w:t xml:space="preserve">Opções – Ao clicar em opções, será possível o usuário alterar </w:t>
+      </w:r>
+      <w:r>
+        <w:rPr>
+          <w:rFonts w:ascii="Arial" w:hAnsi="Arial" w:cs="Arial"/>
+          <w:sz w:val="24"/>
+          <w:szCs w:val="24"/>
+        </w:rPr>
+        <w:t>os dados cadastrais e de acesso e também desassociar sua conta do facebook.</w:t>
+      </w:r>
+    </w:p>
+    <w:p>
+      <w:pPr>
+        <w:spacing w:line="480" w:lineRule="auto"/>
+        <w:jc w:val="both"/>
+        <w:rPr>
+          <w:rFonts w:ascii="Arial" w:hAnsi="Arial" w:cs="Arial"/>
+          <w:sz w:val="24"/>
+          <w:szCs w:val="24"/>
+        </w:rPr>
+      </w:pPr>
+      <w:r>
+        <w:rPr>
+          <w:rFonts w:ascii="Arial" w:hAnsi="Arial" w:cs="Arial"/>
+          <w:sz w:val="24"/>
+          <w:szCs w:val="24"/>
+        </w:rPr>
+        <w:t>5.</w:t>
+      </w:r>
+      <w:r>
+        <w:rPr>
+          <w:rFonts w:ascii="Arial" w:hAnsi="Arial" w:cs="Arial"/>
+          <w:sz w:val="24"/>
+          <w:szCs w:val="24"/>
+        </w:rPr>
+        <w:t>7 – Cadastrar nova viagem – Essa é a opção onde deverá ser cadastrado o local e data da próxima viagem para que seja possível iniciar o armazenamento das informações.</w:t>
+      </w:r>
+    </w:p>
+    <w:p>
+      <w:pPr>
+        <w:spacing w:line="480" w:lineRule="auto"/>
+        <w:jc w:val="both"/>
+      </w:pPr>
+      <w:r>
+        <w:lastRenderedPageBreak/>
+        <w:t xml:space="preserve"> </w:t>
+      </w:r>
+      <w:r>
+        <w:rPr>
+          <w:rFonts w:ascii="Arial" w:hAnsi="Arial" w:cs="Arial"/>
+          <w:sz w:val="24"/>
+          <w:szCs w:val="24"/>
+        </w:rPr>
+        <w:t>5.8</w:t>
+      </w:r>
+      <w:r>
+        <w:rPr>
+          <w:rFonts w:ascii="Arial" w:hAnsi="Arial" w:cs="Arial"/>
+          <w:sz w:val="24"/>
+          <w:szCs w:val="24"/>
+        </w:rPr>
+        <w:t xml:space="preserve"> – Carrossel – Na tela inicial haverá um carrossel (Plugin) onde serão mostradas as fotos das viagens selecionadas pelo usuário</w:t>
+      </w:r>
+      <w:r>
+        <w:t>.</w:t>
+      </w:r>
+    </w:p>
+    <w:p>
+      <w:pPr>
+        <w:spacing w:line="480" w:lineRule="auto"/>
+        <w:jc w:val="both"/>
+        <w:rPr>
+          <w:rFonts w:ascii="Arial" w:hAnsi="Arial" w:cs="Arial"/>
+          <w:b/>
+          <w:sz w:val="28"/>
+          <w:szCs w:val="28"/>
+        </w:rPr>
+      </w:pPr>
+      <w:r>
+        <w:rPr>
+          <w:rFonts w:ascii="Arial" w:hAnsi="Arial" w:cs="Arial"/>
+          <w:b/>
+          <w:sz w:val="28"/>
+          <w:szCs w:val="28"/>
+        </w:rPr>
+        <w:t>6</w:t>
+      </w:r>
+      <w:r>
+        <w:rPr>
+          <w:rFonts w:ascii="Arial" w:hAnsi="Arial" w:cs="Arial"/>
+          <w:b/>
+          <w:sz w:val="28"/>
+          <w:szCs w:val="28"/>
+        </w:rPr>
+        <w:t xml:space="preserve"> </w:t>
+      </w:r>
+      <w:r>
+        <w:rPr>
+          <w:rFonts w:ascii="Arial" w:hAnsi="Arial" w:cs="Arial"/>
+          <w:b/>
+          <w:sz w:val="28"/>
+          <w:szCs w:val="28"/>
+        </w:rPr>
+        <w:t>–</w:t>
+      </w:r>
+      <w:r>
+        <w:rPr>
+          <w:rFonts w:ascii="Arial" w:hAnsi="Arial" w:cs="Arial"/>
+          <w:b/>
+          <w:sz w:val="28"/>
+          <w:szCs w:val="28"/>
+        </w:rPr>
+        <w:t xml:space="preserve"> </w:t>
+      </w:r>
+      <w:r>
+        <w:rPr>
+          <w:rFonts w:ascii="Arial" w:hAnsi="Arial" w:cs="Arial"/>
+          <w:b/>
+          <w:sz w:val="28"/>
+          <w:szCs w:val="28"/>
+        </w:rPr>
+        <w:t>Requisitos</w:t>
+      </w:r>
+      <w:r>
+        <w:rPr>
+          <w:rFonts w:ascii="Arial" w:hAnsi="Arial" w:cs="Arial"/>
+          <w:b/>
+          <w:sz w:val="28"/>
+          <w:szCs w:val="28"/>
+        </w:rPr>
+        <w:t xml:space="preserve"> não</w:t>
+      </w:r>
+      <w:r>
+        <w:rPr>
+          <w:rFonts w:ascii="Arial" w:hAnsi="Arial" w:cs="Arial"/>
+          <w:b/>
+          <w:sz w:val="28"/>
+          <w:szCs w:val="28"/>
+        </w:rPr>
+        <w:t xml:space="preserve"> funcionais</w:t>
+      </w:r>
+      <w:r>
+        <w:rPr>
+          <w:rFonts w:ascii="Arial" w:hAnsi="Arial" w:cs="Arial"/>
+          <w:b/>
+          <w:sz w:val="28"/>
+          <w:szCs w:val="28"/>
+        </w:rPr>
+        <w:t xml:space="preserve"> (</w:t>
+      </w:r>
+      <w:r>
+        <w:rPr>
+          <w:rFonts w:ascii="Arial" w:hAnsi="Arial" w:cs="Arial"/>
+          <w:b/>
+          <w:sz w:val="28"/>
+          <w:szCs w:val="28"/>
+        </w:rPr>
+        <w:t>ambiente, o que será necessário para o app funcionar, hardware, internet, sistema operacional.</w:t>
+      </w:r>
+      <w:r>
+        <w:rPr>
+          <w:rFonts w:ascii="Arial" w:hAnsi="Arial" w:cs="Arial"/>
+          <w:b/>
+          <w:sz w:val="28"/>
+          <w:szCs w:val="28"/>
+        </w:rPr>
+        <w:t>)</w:t>
+      </w:r>
+    </w:p>
+    <w:p>
+      <w:pPr>
+        <w:spacing w:line="480" w:lineRule="auto"/>
+        <w:jc w:val="both"/>
+        <w:rPr>
+          <w:rFonts w:ascii="Arial" w:hAnsi="Arial" w:cs="Arial"/>
+          <w:sz w:val="24"/>
+          <w:szCs w:val="24"/>
+        </w:rPr>
+      </w:pPr>
+      <w:r>
+        <w:rPr>
+          <w:rFonts w:ascii="Arial" w:hAnsi="Arial" w:cs="Arial"/>
+          <w:sz w:val="24"/>
+          <w:szCs w:val="24"/>
+        </w:rPr>
+        <w:t xml:space="preserve">6.1 - </w:t>
+      </w:r>
+      <w:r>
+        <w:rPr>
+          <w:rFonts w:ascii="Arial" w:hAnsi="Arial" w:cs="Arial"/>
+          <w:sz w:val="24"/>
+          <w:szCs w:val="24"/>
+        </w:rPr>
+        <w:t>Back-end:</w:t>
+      </w:r>
+    </w:p>
+    <w:p>
+      <w:pPr>
+        <w:spacing w:line="480" w:lineRule="auto"/>
+        <w:jc w:val="both"/>
+        <w:rPr>
+          <w:rFonts w:ascii="Arial" w:hAnsi="Arial" w:cs="Arial"/>
+          <w:sz w:val="24"/>
+          <w:szCs w:val="24"/>
+        </w:rPr>
+      </w:pPr>
+      <w:r>
+        <w:rPr>
+          <w:rFonts w:ascii="Arial" w:hAnsi="Arial" w:cs="Arial"/>
+          <w:sz w:val="24"/>
+          <w:szCs w:val="24"/>
+        </w:rPr>
+        <w:t xml:space="preserve"> - (Banco de dados): Postgresql</w:t>
+      </w:r>
+    </w:p>
+    <w:p>
+      <w:pPr>
+        <w:spacing w:line="480" w:lineRule="auto"/>
+        <w:jc w:val="both"/>
+        <w:rPr>
+          <w:rFonts w:ascii="Arial" w:hAnsi="Arial" w:cs="Arial"/>
+          <w:sz w:val="24"/>
+          <w:szCs w:val="24"/>
+        </w:rPr>
+      </w:pPr>
+      <w:r>
+        <w:rPr>
+          <w:rFonts w:ascii="Arial" w:hAnsi="Arial" w:cs="Arial"/>
+          <w:sz w:val="24"/>
+          <w:szCs w:val="24"/>
+        </w:rPr>
+        <w:t xml:space="preserve"> - Linguagem de Programação: Java</w:t>
+      </w:r>
+    </w:p>
+    <w:p>
+      <w:pPr>
+        <w:spacing w:line="480" w:lineRule="auto"/>
+        <w:jc w:val="both"/>
+        <w:rPr>
+          <w:rFonts w:ascii="Arial" w:hAnsi="Arial" w:cs="Arial"/>
+          <w:sz w:val="24"/>
+          <w:szCs w:val="24"/>
+        </w:rPr>
+      </w:pPr>
+      <w:r>
+        <w:rPr>
+          <w:rFonts w:ascii="Arial" w:hAnsi="Arial" w:cs="Arial"/>
+          <w:sz w:val="24"/>
+          <w:szCs w:val="24"/>
+        </w:rPr>
+        <w:t xml:space="preserve"> - Servidor de Aplicação: Tomcat 7.</w:t>
+      </w:r>
+    </w:p>
+    <w:p>
+      <w:pPr>
+        <w:spacing w:line="480" w:lineRule="auto"/>
+        <w:jc w:val="both"/>
+        <w:rPr>
+          <w:rFonts w:ascii="Arial" w:hAnsi="Arial" w:cs="Arial"/>
+          <w:sz w:val="24"/>
+          <w:szCs w:val="24"/>
+        </w:rPr>
+      </w:pPr>
+      <w:r>
+        <w:rPr>
+          <w:rFonts w:ascii="Arial" w:hAnsi="Arial" w:cs="Arial"/>
+          <w:sz w:val="24"/>
+          <w:szCs w:val="24"/>
+        </w:rPr>
+        <w:t xml:space="preserve"> - Gerenciamento de </w:t>
+      </w:r>
+      <w:r>
+        <w:rPr>
+          <w:rFonts w:ascii="Arial" w:hAnsi="Arial" w:cs="Arial"/>
+          <w:sz w:val="24"/>
+          <w:szCs w:val="24"/>
+        </w:rPr>
+        <w:t>dependência</w:t>
+      </w:r>
+      <w:r>
+        <w:rPr>
+          <w:rFonts w:ascii="Arial" w:hAnsi="Arial" w:cs="Arial"/>
+          <w:sz w:val="24"/>
+          <w:szCs w:val="24"/>
+        </w:rPr>
+        <w:t>: Maven</w:t>
+      </w:r>
+    </w:p>
+    <w:p>
+      <w:pPr>
+        <w:spacing w:line="480" w:lineRule="auto"/>
+        <w:jc w:val="both"/>
+        <w:rPr>
+          <w:rFonts w:ascii="Arial" w:hAnsi="Arial" w:cs="Arial"/>
+          <w:sz w:val="24"/>
+          <w:szCs w:val="24"/>
+        </w:rPr>
+      </w:pPr>
+      <w:r>
+        <w:rPr>
+          <w:rFonts w:ascii="Arial" w:hAnsi="Arial" w:cs="Arial"/>
+          <w:sz w:val="24"/>
+          <w:szCs w:val="24"/>
+        </w:rPr>
+        <w:t xml:space="preserve"> - MVC: Spring MVC</w:t>
+      </w:r>
+    </w:p>
+    <w:p>
+      <w:pPr>
+        <w:spacing w:line="480" w:lineRule="auto"/>
+        <w:jc w:val="both"/>
+        <w:rPr>
+          <w:rFonts w:ascii="Arial" w:hAnsi="Arial" w:cs="Arial"/>
+          <w:sz w:val="24"/>
+          <w:szCs w:val="24"/>
+        </w:rPr>
+      </w:pPr>
+      <w:r>
+        <w:rPr>
+          <w:rFonts w:ascii="Arial" w:hAnsi="Arial" w:cs="Arial"/>
+          <w:sz w:val="24"/>
+          <w:szCs w:val="24"/>
+        </w:rPr>
+        <w:t xml:space="preserve"> - </w:t>
+      </w:r>
+      <w:r>
+        <w:rPr>
+          <w:rFonts w:ascii="Arial" w:hAnsi="Arial" w:cs="Arial"/>
+          <w:sz w:val="24"/>
+          <w:szCs w:val="24"/>
+        </w:rPr>
+        <w:t>(</w:t>
+      </w:r>
+      <w:r>
+        <w:rPr>
+          <w:rFonts w:ascii="Arial" w:hAnsi="Arial" w:cs="Arial"/>
+          <w:sz w:val="24"/>
+          <w:szCs w:val="24"/>
+        </w:rPr>
+        <w:t>Banco de dados</w:t>
+      </w:r>
+      <w:r>
+        <w:rPr>
+          <w:rFonts w:ascii="Arial" w:hAnsi="Arial" w:cs="Arial"/>
+          <w:sz w:val="24"/>
+          <w:szCs w:val="24"/>
+        </w:rPr>
+        <w:t>)</w:t>
+      </w:r>
+      <w:r>
+        <w:rPr>
+          <w:rFonts w:ascii="Arial" w:hAnsi="Arial" w:cs="Arial"/>
+          <w:sz w:val="24"/>
+          <w:szCs w:val="24"/>
+        </w:rPr>
+        <w:t>: Hibernate</w:t>
+      </w:r>
+      <w:r>
+        <w:rPr>
+          <w:rFonts w:ascii="Arial" w:hAnsi="Arial" w:cs="Arial"/>
+          <w:sz w:val="24"/>
+          <w:szCs w:val="24"/>
+        </w:rPr>
+        <w:t>**********</w:t>
+      </w:r>
+    </w:p>
+    <w:p>
+      <w:pPr>
+        <w:spacing w:line="480" w:lineRule="auto"/>
+        <w:jc w:val="both"/>
+        <w:rPr>
+          <w:rFonts w:ascii="Arial" w:hAnsi="Arial" w:cs="Arial"/>
+          <w:sz w:val="24"/>
+          <w:szCs w:val="24"/>
+        </w:rPr>
+      </w:pPr>
+      <w:r>
+        <w:rPr>
+          <w:rFonts w:ascii="Arial" w:hAnsi="Arial" w:cs="Arial"/>
+          <w:sz w:val="24"/>
+          <w:szCs w:val="24"/>
+        </w:rPr>
+        <w:t xml:space="preserve"> - Login: Spring Security</w:t>
+      </w:r>
+    </w:p>
+    <w:p>
+      <w:pPr>
+        <w:spacing w:line="480" w:lineRule="auto"/>
+        <w:jc w:val="both"/>
+        <w:rPr>
+          <w:rFonts w:ascii="Arial" w:hAnsi="Arial" w:cs="Arial"/>
+          <w:sz w:val="24"/>
+          <w:szCs w:val="24"/>
+        </w:rPr>
+      </w:pPr>
+      <w:r>
+        <w:rPr>
+          <w:rFonts w:ascii="Arial" w:hAnsi="Arial" w:cs="Arial"/>
+          <w:sz w:val="24"/>
+          <w:szCs w:val="24"/>
+        </w:rPr>
+        <w:t xml:space="preserve"> - Controle de Versão: Git</w:t>
+      </w:r>
+    </w:p>
+    <w:p>
+      <w:pPr>
+        <w:spacing w:line="480" w:lineRule="auto"/>
+        <w:jc w:val="both"/>
+        <w:rPr>
+          <w:rFonts w:ascii="Arial" w:hAnsi="Arial" w:cs="Arial"/>
+          <w:sz w:val="24"/>
+          <w:szCs w:val="24"/>
+        </w:rPr>
+      </w:pPr>
+    </w:p>
+    <w:p>
+      <w:pPr>
+        <w:spacing w:line="480" w:lineRule="auto"/>
+        <w:jc w:val="both"/>
+        <w:rPr>
+          <w:rFonts w:ascii="Arial" w:hAnsi="Arial" w:cs="Arial"/>
+          <w:sz w:val="24"/>
+          <w:szCs w:val="24"/>
+        </w:rPr>
+      </w:pPr>
+      <w:r>
+        <w:rPr>
+          <w:rFonts w:ascii="Arial" w:hAnsi="Arial" w:cs="Arial"/>
+          <w:sz w:val="24"/>
+          <w:szCs w:val="24"/>
+        </w:rPr>
+        <w:t xml:space="preserve">6.2 - </w:t>
+      </w:r>
+      <w:r>
+        <w:rPr>
+          <w:rFonts w:ascii="Arial" w:hAnsi="Arial" w:cs="Arial"/>
+          <w:sz w:val="24"/>
+          <w:szCs w:val="24"/>
+        </w:rPr>
+        <w:t>Front-End</w:t>
+      </w:r>
+      <w:r>
+        <w:rPr>
+          <w:rFonts w:ascii="Arial" w:hAnsi="Arial" w:cs="Arial"/>
+          <w:sz w:val="24"/>
+          <w:szCs w:val="24"/>
+        </w:rPr>
+        <w:t>:</w:t>
+      </w:r>
+    </w:p>
+    <w:p>
+      <w:pPr>
+        <w:spacing w:line="480" w:lineRule="auto"/>
+        <w:jc w:val="both"/>
+        <w:rPr>
+          <w:rFonts w:ascii="Arial" w:hAnsi="Arial" w:cs="Arial"/>
+          <w:sz w:val="24"/>
+          <w:szCs w:val="24"/>
+        </w:rPr>
+      </w:pPr>
+      <w:r>
+        <w:rPr>
+          <w:rFonts w:ascii="Arial" w:hAnsi="Arial" w:cs="Arial"/>
+          <w:sz w:val="24"/>
+          <w:szCs w:val="24"/>
+        </w:rPr>
+        <w:t xml:space="preserve"> - Design Bootstrap (fonts, css, componentes)</w:t>
+      </w:r>
+    </w:p>
+    <w:p>
+      <w:pPr>
+        <w:spacing w:line="480" w:lineRule="auto"/>
+        <w:jc w:val="both"/>
+        <w:rPr>
+          <w:rFonts w:ascii="Arial" w:hAnsi="Arial" w:cs="Arial"/>
+          <w:sz w:val="24"/>
+          <w:szCs w:val="24"/>
+        </w:rPr>
+      </w:pPr>
+      <w:r>
+        <w:rPr>
+          <w:rFonts w:ascii="Arial" w:hAnsi="Arial" w:cs="Arial"/>
+          <w:sz w:val="24"/>
+          <w:szCs w:val="24"/>
+        </w:rPr>
+        <w:t xml:space="preserve"> - Nodejs</w:t>
+      </w:r>
+    </w:p>
+    <w:p>
+      <w:pPr>
+        <w:spacing w:line="480" w:lineRule="auto"/>
+        <w:jc w:val="both"/>
+        <w:rPr>
+          <w:rFonts w:ascii="Arial" w:hAnsi="Arial" w:cs="Arial"/>
+          <w:sz w:val="24"/>
+          <w:szCs w:val="24"/>
+        </w:rPr>
+      </w:pPr>
+      <w:r>
+        <w:rPr>
+          <w:rFonts w:ascii="Arial" w:hAnsi="Arial" w:cs="Arial"/>
+          <w:sz w:val="24"/>
+          <w:szCs w:val="24"/>
+        </w:rPr>
+        <w:t xml:space="preserve"> - Ionic (HTML, CSS, ANGULAR.JS)</w:t>
+      </w:r>
+    </w:p>
+    <w:p>
+      <w:pPr>
+        <w:spacing w:line="480" w:lineRule="auto"/>
+        <w:jc w:val="both"/>
+        <w:rPr>
+          <w:rFonts w:ascii="Arial" w:hAnsi="Arial" w:cs="Arial"/>
+          <w:b/>
+          <w:sz w:val="28"/>
+          <w:szCs w:val="28"/>
+        </w:rPr>
+      </w:pPr>
+      <w:r>
+        <w:rPr>
+          <w:rFonts w:ascii="Arial" w:hAnsi="Arial" w:cs="Arial"/>
+          <w:sz w:val="24"/>
+          <w:szCs w:val="24"/>
+        </w:rPr>
+        <w:t xml:space="preserve"> - Bower (gerenciar </w:t>
+      </w:r>
+      <w:r>
+        <w:rPr>
+          <w:rFonts w:ascii="Arial" w:hAnsi="Arial" w:cs="Arial"/>
+          <w:sz w:val="24"/>
+          <w:szCs w:val="24"/>
+        </w:rPr>
+        <w:t>dependências</w:t>
+      </w:r>
+      <w:r>
+        <w:rPr>
+          <w:rFonts w:ascii="Arial" w:hAnsi="Arial" w:cs="Arial"/>
+          <w:sz w:val="24"/>
+          <w:szCs w:val="24"/>
+        </w:rPr>
+        <w:t xml:space="preserve"> front-end)</w:t>
+      </w:r>
       <w:bookmarkStart w:id="0" w:name="_GoBack"/>
       <w:bookmarkEnd w:id="0"/>
+    </w:p>
+    <w:p>
+      <w:pPr>
+        <w:spacing w:line="480" w:lineRule="auto"/>
+        <w:jc w:val="both"/>
+      </w:pPr>
     </w:p>
     <w:sectPr>
       <w:pgSz w:w="11906" w:h="16838"/>
@@ -1228,11 +2324,103 @@
       </w:rPr>
     </w:lvl>
   </w:abstractNum>
+  <w:abstractNum w:abstractNumId="2" w15:restartNumberingAfterBreak="0">
+    <w:nsid w:val="68E431A7"/>
+    <w:multiLevelType w:val="hybridMultilevel"/>
+    <w:tmpl w:val="C3564186"/>
+    <w:lvl w:ilvl="0" w:tplc="4ACA94D8">
+      <w:start w:val="1"/>
+      <w:numFmt w:val="decimal"/>
+      <w:lvlText w:val="%1"/>
+      <w:lvlJc w:val="left"/>
+      <w:pPr>
+        <w:ind w:left="720" w:hanging="360"/>
+      </w:pPr>
+      <w:rPr>
+        <w:rFonts w:hint="default"/>
+      </w:rPr>
+    </w:lvl>
+    <w:lvl w:ilvl="1" w:tplc="04160019" w:tentative="1">
+      <w:start w:val="1"/>
+      <w:numFmt w:val="lowerLetter"/>
+      <w:lvlText w:val="%2."/>
+      <w:lvlJc w:val="left"/>
+      <w:pPr>
+        <w:ind w:left="1440" w:hanging="360"/>
+      </w:pPr>
+    </w:lvl>
+    <w:lvl w:ilvl="2" w:tplc="0416001B" w:tentative="1">
+      <w:start w:val="1"/>
+      <w:numFmt w:val="lowerRoman"/>
+      <w:lvlText w:val="%3."/>
+      <w:lvlJc w:val="right"/>
+      <w:pPr>
+        <w:ind w:left="2160" w:hanging="180"/>
+      </w:pPr>
+    </w:lvl>
+    <w:lvl w:ilvl="3" w:tplc="0416000F" w:tentative="1">
+      <w:start w:val="1"/>
+      <w:numFmt w:val="decimal"/>
+      <w:lvlText w:val="%4."/>
+      <w:lvlJc w:val="left"/>
+      <w:pPr>
+        <w:ind w:left="2880" w:hanging="360"/>
+      </w:pPr>
+    </w:lvl>
+    <w:lvl w:ilvl="4" w:tplc="04160019" w:tentative="1">
+      <w:start w:val="1"/>
+      <w:numFmt w:val="lowerLetter"/>
+      <w:lvlText w:val="%5."/>
+      <w:lvlJc w:val="left"/>
+      <w:pPr>
+        <w:ind w:left="3600" w:hanging="360"/>
+      </w:pPr>
+    </w:lvl>
+    <w:lvl w:ilvl="5" w:tplc="0416001B" w:tentative="1">
+      <w:start w:val="1"/>
+      <w:numFmt w:val="lowerRoman"/>
+      <w:lvlText w:val="%6."/>
+      <w:lvlJc w:val="right"/>
+      <w:pPr>
+        <w:ind w:left="4320" w:hanging="180"/>
+      </w:pPr>
+    </w:lvl>
+    <w:lvl w:ilvl="6" w:tplc="0416000F" w:tentative="1">
+      <w:start w:val="1"/>
+      <w:numFmt w:val="decimal"/>
+      <w:lvlText w:val="%7."/>
+      <w:lvlJc w:val="left"/>
+      <w:pPr>
+        <w:ind w:left="5040" w:hanging="360"/>
+      </w:pPr>
+    </w:lvl>
+    <w:lvl w:ilvl="7" w:tplc="04160019" w:tentative="1">
+      <w:start w:val="1"/>
+      <w:numFmt w:val="lowerLetter"/>
+      <w:lvlText w:val="%8."/>
+      <w:lvlJc w:val="left"/>
+      <w:pPr>
+        <w:ind w:left="5760" w:hanging="360"/>
+      </w:pPr>
+    </w:lvl>
+    <w:lvl w:ilvl="8" w:tplc="0416001B" w:tentative="1">
+      <w:start w:val="1"/>
+      <w:numFmt w:val="lowerRoman"/>
+      <w:lvlText w:val="%9."/>
+      <w:lvlJc w:val="right"/>
+      <w:pPr>
+        <w:ind w:left="6480" w:hanging="180"/>
+      </w:pPr>
+    </w:lvl>
+  </w:abstractNum>
   <w:num w:numId="1">
     <w:abstractNumId w:val="0"/>
   </w:num>
   <w:num w:numId="2">
     <w:abstractNumId w:val="1"/>
+  </w:num>
+  <w:num w:numId="3">
+    <w:abstractNumId w:val="2"/>
   </w:num>
 </w:numbering>
 </file>
@@ -2039,7 +3227,7 @@
 </file>
 
 <file path=customXml/itemProps1.xml><?xml version="1.0" encoding="utf-8"?>
-<ds:datastoreItem xmlns:ds="http://schemas.openxmlformats.org/officeDocument/2006/customXml" ds:itemID="{F2DF23CD-D90E-47B5-B180-9345FE0D0F53}">
+<ds:datastoreItem xmlns:ds="http://schemas.openxmlformats.org/officeDocument/2006/customXml" ds:itemID="{AC1DF5E2-ABE1-420A-B6ED-F3D5001DE09E}">
   <ds:schemaRefs>
     <ds:schemaRef ds:uri="http://schemas.openxmlformats.org/officeDocument/2006/bibliography"/>
   </ds:schemaRefs>

</xml_diff>